<commit_message>
edited non function requirements
</commit_message>
<xml_diff>
--- a/Milestones/M1.docx
+++ b/Milestones/M1.docx
@@ -88,98 +88,58 @@
           <w:sz w:val="28"/>
           <w:szCs w:val="28"/>
         </w:rPr>
-        <w:t xml:space="preserve">Our product “HSF-Marketplace” is an e-commerce site </w:t>
-      </w:r>
-      <w:proofErr w:type="spellStart"/>
-      <w:r>
-        <w:rPr>
-          <w:rFonts w:eastAsia="Times New Roman" w:cstheme="minorHAnsi"/>
-          <w:color w:val="000000"/>
-          <w:sz w:val="28"/>
-          <w:szCs w:val="28"/>
-        </w:rPr>
-        <w:t>targetting</w:t>
-      </w:r>
-      <w:proofErr w:type="spellEnd"/>
-      <w:r>
-        <w:rPr>
-          <w:rFonts w:eastAsia="Times New Roman" w:cstheme="minorHAnsi"/>
-          <w:color w:val="000000"/>
-          <w:sz w:val="28"/>
-          <w:szCs w:val="28"/>
-        </w:rPr>
-        <w:t xml:space="preserve"> the students of Hochschule Fulda. Being a </w:t>
-      </w:r>
-      <w:proofErr w:type="spellStart"/>
-      <w:r>
-        <w:rPr>
-          <w:rFonts w:eastAsia="Times New Roman" w:cstheme="minorHAnsi"/>
-          <w:color w:val="000000"/>
-          <w:sz w:val="28"/>
-          <w:szCs w:val="28"/>
-        </w:rPr>
-        <w:t>focussed</w:t>
-      </w:r>
-      <w:proofErr w:type="spellEnd"/>
-      <w:r>
-        <w:rPr>
-          <w:rFonts w:eastAsia="Times New Roman" w:cstheme="minorHAnsi"/>
-          <w:color w:val="000000"/>
-          <w:sz w:val="28"/>
-          <w:szCs w:val="28"/>
-        </w:rPr>
-        <w:t xml:space="preserve"> product it is extremely easy for us to align ourselves with the expectations of our </w:t>
-      </w:r>
-      <w:proofErr w:type="spellStart"/>
-      <w:r>
-        <w:rPr>
-          <w:rFonts w:eastAsia="Times New Roman" w:cstheme="minorHAnsi"/>
-          <w:color w:val="000000"/>
-          <w:sz w:val="28"/>
-          <w:szCs w:val="28"/>
-        </w:rPr>
-        <w:t>targetted</w:t>
-      </w:r>
-      <w:proofErr w:type="spellEnd"/>
-      <w:r>
-        <w:rPr>
-          <w:rFonts w:eastAsia="Times New Roman" w:cstheme="minorHAnsi"/>
-          <w:color w:val="000000"/>
-          <w:sz w:val="28"/>
-          <w:szCs w:val="28"/>
-        </w:rPr>
-        <w:t xml:space="preserve"> audience by closely observing their shopping patterns. </w:t>
-      </w:r>
-    </w:p>
-    <w:p>
-      <w:pPr>
-        <w:spacing w:after="0" w:line="240" w:lineRule="auto"/>
-        <w:jc w:val="both"/>
-        <w:rPr>
-          <w:rFonts w:eastAsia="Times New Roman" w:cstheme="minorHAnsi"/>
-          <w:sz w:val="28"/>
-          <w:szCs w:val="28"/>
-        </w:rPr>
-      </w:pPr>
-    </w:p>
-    <w:p>
-      <w:pPr>
-        <w:spacing w:after="0" w:line="240" w:lineRule="auto"/>
-        <w:jc w:val="both"/>
-        <w:rPr>
-          <w:rFonts w:eastAsia="Times New Roman" w:cstheme="minorHAnsi"/>
-          <w:sz w:val="28"/>
-          <w:szCs w:val="28"/>
-        </w:rPr>
-      </w:pPr>
-      <w:r>
-        <w:rPr>
-          <w:rFonts w:eastAsia="Times New Roman" w:cstheme="minorHAnsi"/>
-          <w:color w:val="000000"/>
-          <w:sz w:val="28"/>
-          <w:szCs w:val="28"/>
-        </w:rPr>
-        <w:t>In our product, every user can be both the buyer and the seller hence giving everybody the freedom to not just use our product as a tool for purchasing something, but also the ability to host their own products. This enables us to empower the students to not just sell something they have used and want to sell out for a sum, but we enable them to start their own small scale businesses which can help them achieve much-required financial stability in their student life.</w:t>
+        <w:t>Our product “HSF-Marketplace” is an e-commerce site targetting the students of Hochschule Fulda. Being a focussed product it is extremely easy for us to align ourselves with the expectations of our targetted audience by closely observing their shopping patterns. </w:t>
+      </w:r>
+    </w:p>
+    <w:p>
+      <w:pPr>
+        <w:spacing w:after="0" w:line="240" w:lineRule="auto"/>
+        <w:jc w:val="both"/>
+        <w:rPr>
+          <w:rFonts w:eastAsia="Times New Roman" w:cstheme="minorHAnsi"/>
+          <w:sz w:val="28"/>
+          <w:szCs w:val="28"/>
+        </w:rPr>
+      </w:pPr>
+    </w:p>
+    <w:p>
+      <w:pPr>
+        <w:spacing w:after="0" w:line="240" w:lineRule="auto"/>
+        <w:jc w:val="both"/>
+        <w:rPr>
+          <w:rFonts w:eastAsia="Times New Roman" w:cstheme="minorHAnsi"/>
+          <w:sz w:val="28"/>
+          <w:szCs w:val="28"/>
+        </w:rPr>
+      </w:pPr>
+      <w:r>
+        <w:rPr>
+          <w:rFonts w:eastAsia="Times New Roman" w:cstheme="minorHAnsi"/>
+          <w:color w:val="000000"/>
+          <w:sz w:val="28"/>
+          <w:szCs w:val="28"/>
+        </w:rPr>
+        <w:t xml:space="preserve">In our product, every user can be both the buyer and the seller hence giving everybody the freedom to not just use our product as a tool for purchasing something, but also the ability to host their own products. This enables us to empower the students to not just sell something they have used and want to sell out for a sum, but we enable them to start their own </w:t>
+      </w:r>
+      <w:proofErr w:type="gramStart"/>
+      <w:r>
+        <w:rPr>
+          <w:rFonts w:eastAsia="Times New Roman" w:cstheme="minorHAnsi"/>
+          <w:color w:val="000000"/>
+          <w:sz w:val="28"/>
+          <w:szCs w:val="28"/>
+        </w:rPr>
+        <w:t>small scale</w:t>
+      </w:r>
+      <w:proofErr w:type="gramEnd"/>
+      <w:r>
+        <w:rPr>
+          <w:rFonts w:eastAsia="Times New Roman" w:cstheme="minorHAnsi"/>
+          <w:color w:val="000000"/>
+          <w:sz w:val="28"/>
+          <w:szCs w:val="28"/>
+        </w:rPr>
+        <w:t xml:space="preserve"> businesses which can help them achieve much-required financial stability in their student life.</w:t>
       </w:r>
     </w:p>
     <w:p>
@@ -313,27 +273,7 @@
           <w:sz w:val="28"/>
           <w:szCs w:val="28"/>
         </w:rPr>
-        <w:t xml:space="preserve">This platform can become a reality only with the help of the blood, sweat, and tears of a well-coordinated team of software developers and platform experts, fortunately for us, we have the developers with more than 2 years of experience in the industry in all the different fields. Jobayer </w:t>
-      </w:r>
-      <w:proofErr w:type="spellStart"/>
-      <w:r>
-        <w:rPr>
-          <w:rFonts w:eastAsia="Times New Roman" w:cstheme="minorHAnsi"/>
-          <w:color w:val="000000"/>
-          <w:sz w:val="28"/>
-          <w:szCs w:val="28"/>
-        </w:rPr>
-        <w:t>Mojumdar</w:t>
-      </w:r>
-      <w:proofErr w:type="spellEnd"/>
-      <w:r>
-        <w:rPr>
-          <w:rFonts w:eastAsia="Times New Roman" w:cstheme="minorHAnsi"/>
-          <w:color w:val="000000"/>
-          <w:sz w:val="28"/>
-          <w:szCs w:val="28"/>
-        </w:rPr>
-        <w:t xml:space="preserve"> our frontend lead developer has developed e-commerce sites in his past projects, our database manager Kumkum Rajput has worked in the industry for the same for over 5 years, Dan, our team leaded has worked as frontend and back en</w:t>
+        <w:t>This platform can become a reality only with the help of the blood, sweat, and tears of a well-coordinated team of software developers and platform experts, fortunately for us, we have the developers with more than 2 years of experience in the industry in all the different fields. Jobayer Mojumdar our frontend lead developer has developed e-commerce sites in his past projects, our database manager Kumkum Rajput has worked in the industry for the same for over 5 years, Dan, our team leaded has worked as frontend and back en</w:t>
       </w:r>
       <w:r>
         <w:rPr>
@@ -369,47 +309,7 @@
           <w:sz w:val="28"/>
           <w:szCs w:val="28"/>
         </w:rPr>
-        <w:t xml:space="preserve"> on the backend </w:t>
-      </w:r>
-      <w:proofErr w:type="spellStart"/>
-      <w:r>
-        <w:rPr>
-          <w:rFonts w:eastAsia="Times New Roman" w:cstheme="minorHAnsi"/>
-          <w:color w:val="000000"/>
-          <w:sz w:val="28"/>
-          <w:szCs w:val="28"/>
-        </w:rPr>
-        <w:t>Asmita</w:t>
-      </w:r>
-      <w:proofErr w:type="spellEnd"/>
-      <w:r>
-        <w:rPr>
-          <w:rFonts w:eastAsia="Times New Roman" w:cstheme="minorHAnsi"/>
-          <w:color w:val="000000"/>
-          <w:sz w:val="28"/>
-          <w:szCs w:val="28"/>
-        </w:rPr>
-        <w:t xml:space="preserve"> </w:t>
-      </w:r>
-      <w:proofErr w:type="spellStart"/>
-      <w:r>
-        <w:rPr>
-          <w:rFonts w:eastAsia="Times New Roman" w:cstheme="minorHAnsi"/>
-          <w:color w:val="000000"/>
-          <w:sz w:val="28"/>
-          <w:szCs w:val="28"/>
-        </w:rPr>
-        <w:t>Upreti</w:t>
-      </w:r>
-      <w:proofErr w:type="spellEnd"/>
-      <w:r>
-        <w:rPr>
-          <w:rFonts w:eastAsia="Times New Roman" w:cstheme="minorHAnsi"/>
-          <w:color w:val="000000"/>
-          <w:sz w:val="28"/>
-          <w:szCs w:val="28"/>
-        </w:rPr>
-        <w:t xml:space="preserve"> has worked for over 2 years in iOS development and is currently working as a mobile software developer and Nikhil Yadav who is also working on the backend has experience of PHP for over 2 years and working currently on the same as a  software developer.</w:t>
+        <w:t xml:space="preserve"> on the backend Asmita Upreti has worked for over 2 years in iOS development and is currently working as a mobile software developer and Nikhil Yadav who is also working on the backend has experience of PHP for over 2 years and working currently on the same as a  software developer.</w:t>
       </w:r>
     </w:p>
     <w:p>
@@ -1105,6 +1005,7 @@
         </w:rPr>
         <w:t xml:space="preserve">Our third persona is </w:t>
       </w:r>
+      <w:proofErr w:type="gramStart"/>
       <w:r>
         <w:rPr>
           <w:rFonts w:cstheme="minorHAnsi"/>
@@ -1120,15 +1021,42 @@
           <w:sz w:val="28"/>
           <w:szCs w:val="28"/>
         </w:rPr>
-        <w:t xml:space="preserve">(Administrator). </w:t>
-      </w:r>
-      <w:r>
-        <w:rPr>
-          <w:rFonts w:cstheme="minorHAnsi"/>
-          <w:sz w:val="28"/>
-          <w:szCs w:val="28"/>
-        </w:rPr>
-        <w:t>An administrator is a special trained person, with certain skills in IT industry, who operate and administrate the whole system. His account is special and different from others giving him ability to decide what items are allowed on web, have most privileges, access to the whole system and all actions can be monitored by administrator.  Every single items must be approved by Admin before it goes on the web.</w:t>
+        <w:t>(</w:t>
+      </w:r>
+      <w:proofErr w:type="gramEnd"/>
+      <w:r>
+        <w:rPr>
+          <w:rFonts w:cstheme="minorHAnsi"/>
+          <w:sz w:val="28"/>
+          <w:szCs w:val="28"/>
+        </w:rPr>
+        <w:t xml:space="preserve">Administrator). </w:t>
+      </w:r>
+      <w:r>
+        <w:rPr>
+          <w:rFonts w:cstheme="minorHAnsi"/>
+          <w:sz w:val="28"/>
+          <w:szCs w:val="28"/>
+        </w:rPr>
+        <w:t xml:space="preserve">An administrator is a special trained person, with certain skills in IT industry, who operate and administrate the whole system. His account is special and different from others giving him ability to decide what items are allowed on web, have most privileges, access to the whole system and all actions can be monitored by administrator.  Every single </w:t>
+      </w:r>
+      <w:proofErr w:type="gramStart"/>
+      <w:r>
+        <w:rPr>
+          <w:rFonts w:cstheme="minorHAnsi"/>
+          <w:sz w:val="28"/>
+          <w:szCs w:val="28"/>
+        </w:rPr>
+        <w:t>items</w:t>
+      </w:r>
+      <w:proofErr w:type="gramEnd"/>
+      <w:r>
+        <w:rPr>
+          <w:rFonts w:cstheme="minorHAnsi"/>
+          <w:sz w:val="28"/>
+          <w:szCs w:val="28"/>
+        </w:rPr>
+        <w:t xml:space="preserve"> must be approved by Admin before it goes on the web.</w:t>
       </w:r>
     </w:p>
     <w:p>
@@ -1285,7 +1213,25 @@
           <w:szCs w:val="28"/>
         </w:rPr>
         <w:lastRenderedPageBreak/>
-        <w:t>Give fidelity point to active users base on different criteria ( new feature)</w:t>
+        <w:t xml:space="preserve">Give fidelity point to active users base on different criteria </w:t>
+      </w:r>
+      <w:proofErr w:type="gramStart"/>
+      <w:r>
+        <w:rPr>
+          <w:rFonts w:cstheme="minorHAnsi"/>
+          <w:sz w:val="28"/>
+          <w:szCs w:val="28"/>
+        </w:rPr>
+        <w:t>( new</w:t>
+      </w:r>
+      <w:proofErr w:type="gramEnd"/>
+      <w:r>
+        <w:rPr>
+          <w:rFonts w:cstheme="minorHAnsi"/>
+          <w:sz w:val="28"/>
+          <w:szCs w:val="28"/>
+        </w:rPr>
+        <w:t xml:space="preserve"> feature)</w:t>
       </w:r>
     </w:p>
     <w:p>
@@ -2249,7 +2195,27 @@
           <w:sz w:val="28"/>
           <w:szCs w:val="28"/>
         </w:rPr>
-        <w:t>The database consists of  following tables-</w:t>
+        <w:t xml:space="preserve">The database consists </w:t>
+      </w:r>
+      <w:proofErr w:type="gramStart"/>
+      <w:r>
+        <w:rPr>
+          <w:rFonts w:eastAsia="Times New Roman" w:cstheme="minorHAnsi"/>
+          <w:color w:val="000000"/>
+          <w:sz w:val="28"/>
+          <w:szCs w:val="28"/>
+        </w:rPr>
+        <w:t>of  following</w:t>
+      </w:r>
+      <w:proofErr w:type="gramEnd"/>
+      <w:r>
+        <w:rPr>
+          <w:rFonts w:eastAsia="Times New Roman" w:cstheme="minorHAnsi"/>
+          <w:color w:val="000000"/>
+          <w:sz w:val="28"/>
+          <w:szCs w:val="28"/>
+        </w:rPr>
+        <w:t xml:space="preserve"> tables-</w:t>
       </w:r>
     </w:p>
     <w:p>
@@ -2268,17 +2234,26 @@
           <w:szCs w:val="28"/>
         </w:rPr>
       </w:pPr>
-      <w:proofErr w:type="spellStart"/>
-      <w:r>
-        <w:rPr>
-          <w:rFonts w:eastAsia="Times New Roman" w:cstheme="minorHAnsi"/>
-          <w:color w:val="000000"/>
-          <w:sz w:val="28"/>
-          <w:szCs w:val="28"/>
-        </w:rPr>
-        <w:t>Table_SuperUser:Admin</w:t>
-      </w:r>
-      <w:proofErr w:type="spellEnd"/>
+      <w:r>
+        <w:rPr>
+          <w:rFonts w:eastAsia="Times New Roman" w:cstheme="minorHAnsi"/>
+          <w:color w:val="000000"/>
+          <w:sz w:val="28"/>
+          <w:szCs w:val="28"/>
+        </w:rPr>
+        <w:t>Table_</w:t>
+      </w:r>
+      <w:proofErr w:type="gramStart"/>
+      <w:r>
+        <w:rPr>
+          <w:rFonts w:eastAsia="Times New Roman" w:cstheme="minorHAnsi"/>
+          <w:color w:val="000000"/>
+          <w:sz w:val="28"/>
+          <w:szCs w:val="28"/>
+        </w:rPr>
+        <w:t>SuperUser:Admin</w:t>
+      </w:r>
+      <w:proofErr w:type="gramEnd"/>
       <w:r>
         <w:rPr>
           <w:rFonts w:eastAsia="Times New Roman" w:cstheme="minorHAnsi"/>
@@ -2300,25 +2275,14 @@
           <w:szCs w:val="28"/>
         </w:rPr>
       </w:pPr>
-      <w:proofErr w:type="spellStart"/>
-      <w:r>
-        <w:rPr>
-          <w:rFonts w:eastAsia="Times New Roman" w:cstheme="minorHAnsi"/>
-          <w:color w:val="000000"/>
-          <w:sz w:val="28"/>
-          <w:szCs w:val="28"/>
-        </w:rPr>
-        <w:t>SUserID</w:t>
-      </w:r>
-      <w:proofErr w:type="spellEnd"/>
-      <w:r>
-        <w:rPr>
-          <w:rFonts w:eastAsia="Times New Roman" w:cstheme="minorHAnsi"/>
-          <w:color w:val="000000"/>
-          <w:sz w:val="28"/>
-          <w:szCs w:val="28"/>
-        </w:rPr>
-        <w:t>, </w:t>
+      <w:r>
+        <w:rPr>
+          <w:rFonts w:eastAsia="Times New Roman" w:cstheme="minorHAnsi"/>
+          <w:color w:val="000000"/>
+          <w:sz w:val="28"/>
+          <w:szCs w:val="28"/>
+        </w:rPr>
+        <w:t>SUserID, </w:t>
       </w:r>
     </w:p>
     <w:p>
@@ -2332,7 +2296,6 @@
           <w:szCs w:val="28"/>
         </w:rPr>
       </w:pPr>
-      <w:proofErr w:type="spellStart"/>
       <w:r>
         <w:rPr>
           <w:rFonts w:eastAsia="Times New Roman" w:cstheme="minorHAnsi"/>
@@ -2341,17 +2304,7 @@
           <w:szCs w:val="28"/>
         </w:rPr>
         <w:lastRenderedPageBreak/>
-        <w:t>SFirstName</w:t>
-      </w:r>
-      <w:proofErr w:type="spellEnd"/>
-      <w:r>
-        <w:rPr>
-          <w:rFonts w:eastAsia="Times New Roman" w:cstheme="minorHAnsi"/>
-          <w:color w:val="000000"/>
-          <w:sz w:val="28"/>
-          <w:szCs w:val="28"/>
-        </w:rPr>
-        <w:t>,</w:t>
+        <w:t>SFirstName,</w:t>
       </w:r>
     </w:p>
     <w:p>
@@ -2365,25 +2318,14 @@
           <w:szCs w:val="28"/>
         </w:rPr>
       </w:pPr>
-      <w:proofErr w:type="spellStart"/>
-      <w:r>
-        <w:rPr>
-          <w:rFonts w:eastAsia="Times New Roman" w:cstheme="minorHAnsi"/>
-          <w:color w:val="000000"/>
-          <w:sz w:val="28"/>
-          <w:szCs w:val="28"/>
-        </w:rPr>
-        <w:t>SLastName</w:t>
-      </w:r>
-      <w:proofErr w:type="spellEnd"/>
-      <w:r>
-        <w:rPr>
-          <w:rFonts w:eastAsia="Times New Roman" w:cstheme="minorHAnsi"/>
-          <w:color w:val="000000"/>
-          <w:sz w:val="28"/>
-          <w:szCs w:val="28"/>
-        </w:rPr>
-        <w:t>, </w:t>
+      <w:r>
+        <w:rPr>
+          <w:rFonts w:eastAsia="Times New Roman" w:cstheme="minorHAnsi"/>
+          <w:color w:val="000000"/>
+          <w:sz w:val="28"/>
+          <w:szCs w:val="28"/>
+        </w:rPr>
+        <w:t>SLastName, </w:t>
       </w:r>
     </w:p>
     <w:p>
@@ -2497,25 +2439,14 @@
           <w:szCs w:val="28"/>
         </w:rPr>
       </w:pPr>
-      <w:proofErr w:type="spellStart"/>
-      <w:r>
-        <w:rPr>
-          <w:rFonts w:eastAsia="Times New Roman" w:cstheme="minorHAnsi"/>
-          <w:color w:val="000000"/>
-          <w:sz w:val="28"/>
-          <w:szCs w:val="28"/>
-        </w:rPr>
-        <w:t>Table_Users</w:t>
-      </w:r>
-      <w:proofErr w:type="spellEnd"/>
-      <w:r>
-        <w:rPr>
-          <w:rFonts w:eastAsia="Times New Roman" w:cstheme="minorHAnsi"/>
-          <w:color w:val="000000"/>
-          <w:sz w:val="28"/>
-          <w:szCs w:val="28"/>
-        </w:rPr>
-        <w:t>: User information is added to the database with unique ID.  This has columns as-</w:t>
+      <w:r>
+        <w:rPr>
+          <w:rFonts w:eastAsia="Times New Roman" w:cstheme="minorHAnsi"/>
+          <w:color w:val="000000"/>
+          <w:sz w:val="28"/>
+          <w:szCs w:val="28"/>
+        </w:rPr>
+        <w:t>Table_Users: User information is added to the database with unique ID.  This has columns as-</w:t>
       </w:r>
     </w:p>
     <w:p>
@@ -2529,25 +2460,14 @@
           <w:szCs w:val="28"/>
         </w:rPr>
       </w:pPr>
-      <w:proofErr w:type="spellStart"/>
-      <w:r>
-        <w:rPr>
-          <w:rFonts w:eastAsia="Times New Roman" w:cstheme="minorHAnsi"/>
-          <w:color w:val="000000"/>
-          <w:sz w:val="28"/>
-          <w:szCs w:val="28"/>
-        </w:rPr>
-        <w:t>UserID</w:t>
-      </w:r>
-      <w:proofErr w:type="spellEnd"/>
-      <w:r>
-        <w:rPr>
-          <w:rFonts w:eastAsia="Times New Roman" w:cstheme="minorHAnsi"/>
-          <w:color w:val="000000"/>
-          <w:sz w:val="28"/>
-          <w:szCs w:val="28"/>
-        </w:rPr>
-        <w:t>, </w:t>
+      <w:r>
+        <w:rPr>
+          <w:rFonts w:eastAsia="Times New Roman" w:cstheme="minorHAnsi"/>
+          <w:color w:val="000000"/>
+          <w:sz w:val="28"/>
+          <w:szCs w:val="28"/>
+        </w:rPr>
+        <w:t>UserID, </w:t>
       </w:r>
     </w:p>
     <w:p>
@@ -2582,25 +2502,14 @@
           <w:szCs w:val="28"/>
         </w:rPr>
       </w:pPr>
-      <w:proofErr w:type="spellStart"/>
-      <w:r>
-        <w:rPr>
-          <w:rFonts w:eastAsia="Times New Roman" w:cstheme="minorHAnsi"/>
-          <w:color w:val="000000"/>
-          <w:sz w:val="28"/>
-          <w:szCs w:val="28"/>
-        </w:rPr>
-        <w:t>LastName</w:t>
-      </w:r>
-      <w:proofErr w:type="spellEnd"/>
-      <w:r>
-        <w:rPr>
-          <w:rFonts w:eastAsia="Times New Roman" w:cstheme="minorHAnsi"/>
-          <w:color w:val="000000"/>
-          <w:sz w:val="28"/>
-          <w:szCs w:val="28"/>
-        </w:rPr>
-        <w:t>, </w:t>
+      <w:r>
+        <w:rPr>
+          <w:rFonts w:eastAsia="Times New Roman" w:cstheme="minorHAnsi"/>
+          <w:color w:val="000000"/>
+          <w:sz w:val="28"/>
+          <w:szCs w:val="28"/>
+        </w:rPr>
+        <w:t>LastName, </w:t>
       </w:r>
     </w:p>
     <w:p>
@@ -2719,25 +2628,14 @@
           <w:szCs w:val="28"/>
         </w:rPr>
       </w:pPr>
-      <w:proofErr w:type="spellStart"/>
-      <w:r>
-        <w:rPr>
-          <w:rFonts w:eastAsia="Times New Roman" w:cstheme="minorHAnsi"/>
-          <w:color w:val="000000"/>
-          <w:sz w:val="28"/>
-          <w:szCs w:val="28"/>
-        </w:rPr>
-        <w:t>VerifiedEmail</w:t>
-      </w:r>
-      <w:proofErr w:type="spellEnd"/>
-      <w:r>
-        <w:rPr>
-          <w:rFonts w:eastAsia="Times New Roman" w:cstheme="minorHAnsi"/>
-          <w:color w:val="000000"/>
-          <w:sz w:val="28"/>
-          <w:szCs w:val="28"/>
-        </w:rPr>
-        <w:t>,</w:t>
+      <w:r>
+        <w:rPr>
+          <w:rFonts w:eastAsia="Times New Roman" w:cstheme="minorHAnsi"/>
+          <w:color w:val="000000"/>
+          <w:sz w:val="28"/>
+          <w:szCs w:val="28"/>
+        </w:rPr>
+        <w:t>VerifiedEmail,</w:t>
       </w:r>
     </w:p>
     <w:p>
@@ -2751,25 +2649,14 @@
           <w:szCs w:val="28"/>
         </w:rPr>
       </w:pPr>
-      <w:proofErr w:type="spellStart"/>
-      <w:r>
-        <w:rPr>
-          <w:rFonts w:eastAsia="Times New Roman" w:cstheme="minorHAnsi"/>
-          <w:color w:val="000000"/>
-          <w:sz w:val="28"/>
-          <w:szCs w:val="28"/>
-        </w:rPr>
-        <w:t>VerificationCode</w:t>
-      </w:r>
-      <w:proofErr w:type="spellEnd"/>
-      <w:r>
-        <w:rPr>
-          <w:rFonts w:eastAsia="Times New Roman" w:cstheme="minorHAnsi"/>
-          <w:color w:val="000000"/>
-          <w:sz w:val="28"/>
-          <w:szCs w:val="28"/>
-        </w:rPr>
-        <w:t>,</w:t>
+      <w:r>
+        <w:rPr>
+          <w:rFonts w:eastAsia="Times New Roman" w:cstheme="minorHAnsi"/>
+          <w:color w:val="000000"/>
+          <w:sz w:val="28"/>
+          <w:szCs w:val="28"/>
+        </w:rPr>
+        <w:t>VerificationCode,</w:t>
       </w:r>
     </w:p>
     <w:p>
@@ -2783,25 +2670,14 @@
           <w:szCs w:val="28"/>
         </w:rPr>
       </w:pPr>
-      <w:proofErr w:type="spellStart"/>
-      <w:r>
-        <w:rPr>
-          <w:rFonts w:eastAsia="Times New Roman" w:cstheme="minorHAnsi"/>
-          <w:color w:val="000000"/>
-          <w:sz w:val="28"/>
-          <w:szCs w:val="28"/>
-        </w:rPr>
-        <w:t>UserIP</w:t>
-      </w:r>
-      <w:proofErr w:type="spellEnd"/>
-      <w:r>
-        <w:rPr>
-          <w:rFonts w:eastAsia="Times New Roman" w:cstheme="minorHAnsi"/>
-          <w:color w:val="000000"/>
-          <w:sz w:val="28"/>
-          <w:szCs w:val="28"/>
-        </w:rPr>
-        <w:t>,</w:t>
+      <w:r>
+        <w:rPr>
+          <w:rFonts w:eastAsia="Times New Roman" w:cstheme="minorHAnsi"/>
+          <w:color w:val="000000"/>
+          <w:sz w:val="28"/>
+          <w:szCs w:val="28"/>
+        </w:rPr>
+        <w:t>UserIP,</w:t>
       </w:r>
     </w:p>
     <w:p>
@@ -2815,25 +2691,14 @@
           <w:szCs w:val="28"/>
         </w:rPr>
       </w:pPr>
-      <w:proofErr w:type="spellStart"/>
-      <w:r>
-        <w:rPr>
-          <w:rFonts w:eastAsia="Times New Roman" w:cstheme="minorHAnsi"/>
-          <w:color w:val="000000"/>
-          <w:sz w:val="28"/>
-          <w:szCs w:val="28"/>
-        </w:rPr>
-        <w:t>UserPhone</w:t>
-      </w:r>
-      <w:proofErr w:type="spellEnd"/>
-      <w:r>
-        <w:rPr>
-          <w:rFonts w:eastAsia="Times New Roman" w:cstheme="minorHAnsi"/>
-          <w:color w:val="000000"/>
-          <w:sz w:val="28"/>
-          <w:szCs w:val="28"/>
-        </w:rPr>
-        <w:t>,</w:t>
+      <w:r>
+        <w:rPr>
+          <w:rFonts w:eastAsia="Times New Roman" w:cstheme="minorHAnsi"/>
+          <w:color w:val="000000"/>
+          <w:sz w:val="28"/>
+          <w:szCs w:val="28"/>
+        </w:rPr>
+        <w:t>UserPhone,</w:t>
       </w:r>
     </w:p>
     <w:p>
@@ -2905,25 +2770,14 @@
           <w:szCs w:val="28"/>
         </w:rPr>
       </w:pPr>
-      <w:proofErr w:type="spellStart"/>
-      <w:r>
-        <w:rPr>
-          <w:rFonts w:eastAsia="Times New Roman" w:cstheme="minorHAnsi"/>
-          <w:color w:val="000000"/>
-          <w:sz w:val="28"/>
-          <w:szCs w:val="28"/>
-        </w:rPr>
-        <w:t>Table_Product</w:t>
-      </w:r>
-      <w:proofErr w:type="spellEnd"/>
-      <w:r>
-        <w:rPr>
-          <w:rFonts w:eastAsia="Times New Roman" w:cstheme="minorHAnsi"/>
-          <w:color w:val="000000"/>
-          <w:sz w:val="28"/>
-          <w:szCs w:val="28"/>
-        </w:rPr>
-        <w:t>: Complete product information is stored in this table.  </w:t>
+      <w:r>
+        <w:rPr>
+          <w:rFonts w:eastAsia="Times New Roman" w:cstheme="minorHAnsi"/>
+          <w:color w:val="000000"/>
+          <w:sz w:val="28"/>
+          <w:szCs w:val="28"/>
+        </w:rPr>
+        <w:t>Table_Product: Complete product information is stored in this table.  </w:t>
       </w:r>
     </w:p>
     <w:p>
@@ -2937,25 +2791,14 @@
           <w:szCs w:val="28"/>
         </w:rPr>
       </w:pPr>
-      <w:proofErr w:type="spellStart"/>
-      <w:r>
-        <w:rPr>
-          <w:rFonts w:eastAsia="Times New Roman" w:cstheme="minorHAnsi"/>
-          <w:color w:val="000000"/>
-          <w:sz w:val="28"/>
-          <w:szCs w:val="28"/>
-        </w:rPr>
-        <w:t>ProductID</w:t>
-      </w:r>
-      <w:proofErr w:type="spellEnd"/>
-      <w:r>
-        <w:rPr>
-          <w:rFonts w:eastAsia="Times New Roman" w:cstheme="minorHAnsi"/>
-          <w:color w:val="000000"/>
-          <w:sz w:val="28"/>
-          <w:szCs w:val="28"/>
-        </w:rPr>
-        <w:t>, </w:t>
+      <w:r>
+        <w:rPr>
+          <w:rFonts w:eastAsia="Times New Roman" w:cstheme="minorHAnsi"/>
+          <w:color w:val="000000"/>
+          <w:sz w:val="28"/>
+          <w:szCs w:val="28"/>
+        </w:rPr>
+        <w:t>ProductID, </w:t>
       </w:r>
     </w:p>
     <w:p>
@@ -2969,25 +2812,14 @@
           <w:szCs w:val="28"/>
         </w:rPr>
       </w:pPr>
-      <w:proofErr w:type="spellStart"/>
-      <w:r>
-        <w:rPr>
-          <w:rFonts w:eastAsia="Times New Roman" w:cstheme="minorHAnsi"/>
-          <w:color w:val="000000"/>
-          <w:sz w:val="28"/>
-          <w:szCs w:val="28"/>
-        </w:rPr>
-        <w:t>ProductSKU</w:t>
-      </w:r>
-      <w:proofErr w:type="spellEnd"/>
-      <w:r>
-        <w:rPr>
-          <w:rFonts w:eastAsia="Times New Roman" w:cstheme="minorHAnsi"/>
-          <w:color w:val="000000"/>
-          <w:sz w:val="28"/>
-          <w:szCs w:val="28"/>
-        </w:rPr>
-        <w:t>, </w:t>
+      <w:r>
+        <w:rPr>
+          <w:rFonts w:eastAsia="Times New Roman" w:cstheme="minorHAnsi"/>
+          <w:color w:val="000000"/>
+          <w:sz w:val="28"/>
+          <w:szCs w:val="28"/>
+        </w:rPr>
+        <w:t>ProductSKU, </w:t>
       </w:r>
     </w:p>
     <w:p>
@@ -3022,25 +2854,14 @@
           <w:szCs w:val="28"/>
         </w:rPr>
       </w:pPr>
-      <w:proofErr w:type="spellStart"/>
-      <w:r>
-        <w:rPr>
-          <w:rFonts w:eastAsia="Times New Roman" w:cstheme="minorHAnsi"/>
-          <w:color w:val="000000"/>
-          <w:sz w:val="28"/>
-          <w:szCs w:val="28"/>
-        </w:rPr>
-        <w:t>ProductCost</w:t>
-      </w:r>
-      <w:proofErr w:type="spellEnd"/>
-      <w:r>
-        <w:rPr>
-          <w:rFonts w:eastAsia="Times New Roman" w:cstheme="minorHAnsi"/>
-          <w:color w:val="000000"/>
-          <w:sz w:val="28"/>
-          <w:szCs w:val="28"/>
-        </w:rPr>
-        <w:t>, </w:t>
+      <w:r>
+        <w:rPr>
+          <w:rFonts w:eastAsia="Times New Roman" w:cstheme="minorHAnsi"/>
+          <w:color w:val="000000"/>
+          <w:sz w:val="28"/>
+          <w:szCs w:val="28"/>
+        </w:rPr>
+        <w:t>ProductCost, </w:t>
       </w:r>
     </w:p>
     <w:p>
@@ -3054,25 +2875,14 @@
           <w:szCs w:val="28"/>
         </w:rPr>
       </w:pPr>
-      <w:proofErr w:type="spellStart"/>
-      <w:r>
-        <w:rPr>
-          <w:rFonts w:eastAsia="Times New Roman" w:cstheme="minorHAnsi"/>
-          <w:color w:val="000000"/>
-          <w:sz w:val="28"/>
-          <w:szCs w:val="28"/>
-        </w:rPr>
-        <w:t>ProductCategory</w:t>
-      </w:r>
-      <w:proofErr w:type="spellEnd"/>
-      <w:r>
-        <w:rPr>
-          <w:rFonts w:eastAsia="Times New Roman" w:cstheme="minorHAnsi"/>
-          <w:color w:val="000000"/>
-          <w:sz w:val="28"/>
-          <w:szCs w:val="28"/>
-        </w:rPr>
-        <w:t>, </w:t>
+      <w:r>
+        <w:rPr>
+          <w:rFonts w:eastAsia="Times New Roman" w:cstheme="minorHAnsi"/>
+          <w:color w:val="000000"/>
+          <w:sz w:val="28"/>
+          <w:szCs w:val="28"/>
+        </w:rPr>
+        <w:t>ProductCategory, </w:t>
       </w:r>
     </w:p>
     <w:p>
@@ -3086,25 +2896,14 @@
           <w:szCs w:val="28"/>
         </w:rPr>
       </w:pPr>
-      <w:proofErr w:type="spellStart"/>
-      <w:r>
-        <w:rPr>
-          <w:rFonts w:eastAsia="Times New Roman" w:cstheme="minorHAnsi"/>
-          <w:color w:val="000000"/>
-          <w:sz w:val="28"/>
-          <w:szCs w:val="28"/>
-        </w:rPr>
-        <w:t>ProductCategoryID</w:t>
-      </w:r>
-      <w:proofErr w:type="spellEnd"/>
-      <w:r>
-        <w:rPr>
-          <w:rFonts w:eastAsia="Times New Roman" w:cstheme="minorHAnsi"/>
-          <w:color w:val="000000"/>
-          <w:sz w:val="28"/>
-          <w:szCs w:val="28"/>
-        </w:rPr>
-        <w:t>,</w:t>
+      <w:r>
+        <w:rPr>
+          <w:rFonts w:eastAsia="Times New Roman" w:cstheme="minorHAnsi"/>
+          <w:color w:val="000000"/>
+          <w:sz w:val="28"/>
+          <w:szCs w:val="28"/>
+        </w:rPr>
+        <w:t>ProductCategoryID,</w:t>
       </w:r>
     </w:p>
     <w:p>
@@ -3181,7 +2980,6 @@
           <w:szCs w:val="28"/>
         </w:rPr>
       </w:pPr>
-      <w:proofErr w:type="spellStart"/>
       <w:r>
         <w:rPr>
           <w:rFonts w:eastAsia="Times New Roman" w:cstheme="minorHAnsi"/>
@@ -3191,7 +2989,6 @@
         </w:rPr>
         <w:t>ProductStock</w:t>
       </w:r>
-      <w:proofErr w:type="spellEnd"/>
     </w:p>
     <w:p>
       <w:pPr>
@@ -3228,7 +3025,6 @@
           <w:szCs w:val="28"/>
         </w:rPr>
       </w:pPr>
-      <w:proofErr w:type="spellStart"/>
       <w:r>
         <w:rPr>
           <w:rFonts w:eastAsia="Times New Roman" w:cstheme="minorHAnsi"/>
@@ -3237,17 +3033,7 @@
           <w:szCs w:val="28"/>
         </w:rPr>
         <w:lastRenderedPageBreak/>
-        <w:t>Table_Orders</w:t>
-      </w:r>
-      <w:proofErr w:type="spellEnd"/>
-      <w:r>
-        <w:rPr>
-          <w:rFonts w:eastAsia="Times New Roman" w:cstheme="minorHAnsi"/>
-          <w:color w:val="000000"/>
-          <w:sz w:val="28"/>
-          <w:szCs w:val="28"/>
-        </w:rPr>
-        <w:t>: Customer ordered products, status and delivery information is stored in this table. </w:t>
+        <w:t>Table_Orders: Customer ordered products, status and delivery information is stored in this table. </w:t>
       </w:r>
     </w:p>
     <w:p>
@@ -3261,25 +3047,14 @@
           <w:szCs w:val="28"/>
         </w:rPr>
       </w:pPr>
-      <w:proofErr w:type="spellStart"/>
-      <w:r>
-        <w:rPr>
-          <w:rFonts w:eastAsia="Times New Roman" w:cstheme="minorHAnsi"/>
-          <w:color w:val="000000"/>
-          <w:sz w:val="28"/>
-          <w:szCs w:val="28"/>
-        </w:rPr>
-        <w:t>OrderID</w:t>
-      </w:r>
-      <w:proofErr w:type="spellEnd"/>
-      <w:r>
-        <w:rPr>
-          <w:rFonts w:eastAsia="Times New Roman" w:cstheme="minorHAnsi"/>
-          <w:color w:val="000000"/>
-          <w:sz w:val="28"/>
-          <w:szCs w:val="28"/>
-        </w:rPr>
-        <w:t>, </w:t>
+      <w:r>
+        <w:rPr>
+          <w:rFonts w:eastAsia="Times New Roman" w:cstheme="minorHAnsi"/>
+          <w:color w:val="000000"/>
+          <w:sz w:val="28"/>
+          <w:szCs w:val="28"/>
+        </w:rPr>
+        <w:t>OrderID, </w:t>
       </w:r>
     </w:p>
     <w:p>
@@ -3314,25 +3089,14 @@
           <w:szCs w:val="28"/>
         </w:rPr>
       </w:pPr>
-      <w:proofErr w:type="spellStart"/>
-      <w:r>
-        <w:rPr>
-          <w:rFonts w:eastAsia="Times New Roman" w:cstheme="minorHAnsi"/>
-          <w:color w:val="000000"/>
-          <w:sz w:val="28"/>
-          <w:szCs w:val="28"/>
-        </w:rPr>
-        <w:t>OrderShipAddress</w:t>
-      </w:r>
-      <w:proofErr w:type="spellEnd"/>
-      <w:r>
-        <w:rPr>
-          <w:rFonts w:eastAsia="Times New Roman" w:cstheme="minorHAnsi"/>
-          <w:color w:val="000000"/>
-          <w:sz w:val="28"/>
-          <w:szCs w:val="28"/>
-        </w:rPr>
-        <w:t>,</w:t>
+      <w:r>
+        <w:rPr>
+          <w:rFonts w:eastAsia="Times New Roman" w:cstheme="minorHAnsi"/>
+          <w:color w:val="000000"/>
+          <w:sz w:val="28"/>
+          <w:szCs w:val="28"/>
+        </w:rPr>
+        <w:t>OrderShipAddress,</w:t>
       </w:r>
     </w:p>
     <w:p>
@@ -3346,25 +3110,14 @@
           <w:szCs w:val="28"/>
         </w:rPr>
       </w:pPr>
-      <w:proofErr w:type="spellStart"/>
-      <w:r>
-        <w:rPr>
-          <w:rFonts w:eastAsia="Times New Roman" w:cstheme="minorHAnsi"/>
-          <w:color w:val="000000"/>
-          <w:sz w:val="28"/>
-          <w:szCs w:val="28"/>
-        </w:rPr>
-        <w:t>OrderCity</w:t>
-      </w:r>
-      <w:proofErr w:type="spellEnd"/>
-      <w:r>
-        <w:rPr>
-          <w:rFonts w:eastAsia="Times New Roman" w:cstheme="minorHAnsi"/>
-          <w:color w:val="000000"/>
-          <w:sz w:val="28"/>
-          <w:szCs w:val="28"/>
-        </w:rPr>
-        <w:t>,</w:t>
+      <w:r>
+        <w:rPr>
+          <w:rFonts w:eastAsia="Times New Roman" w:cstheme="minorHAnsi"/>
+          <w:color w:val="000000"/>
+          <w:sz w:val="28"/>
+          <w:szCs w:val="28"/>
+        </w:rPr>
+        <w:t>OrderCity,</w:t>
       </w:r>
     </w:p>
     <w:p>
@@ -3378,25 +3131,14 @@
           <w:szCs w:val="28"/>
         </w:rPr>
       </w:pPr>
-      <w:proofErr w:type="spellStart"/>
-      <w:r>
-        <w:rPr>
-          <w:rFonts w:eastAsia="Times New Roman" w:cstheme="minorHAnsi"/>
-          <w:color w:val="000000"/>
-          <w:sz w:val="28"/>
-          <w:szCs w:val="28"/>
-        </w:rPr>
-        <w:t>OrderState</w:t>
-      </w:r>
-      <w:proofErr w:type="spellEnd"/>
-      <w:r>
-        <w:rPr>
-          <w:rFonts w:eastAsia="Times New Roman" w:cstheme="minorHAnsi"/>
-          <w:color w:val="000000"/>
-          <w:sz w:val="28"/>
-          <w:szCs w:val="28"/>
-        </w:rPr>
-        <w:t>,</w:t>
+      <w:r>
+        <w:rPr>
+          <w:rFonts w:eastAsia="Times New Roman" w:cstheme="minorHAnsi"/>
+          <w:color w:val="000000"/>
+          <w:sz w:val="28"/>
+          <w:szCs w:val="28"/>
+        </w:rPr>
+        <w:t>OrderState,</w:t>
       </w:r>
     </w:p>
     <w:p>
@@ -3410,25 +3152,14 @@
           <w:szCs w:val="28"/>
         </w:rPr>
       </w:pPr>
-      <w:proofErr w:type="spellStart"/>
-      <w:r>
-        <w:rPr>
-          <w:rFonts w:eastAsia="Times New Roman" w:cstheme="minorHAnsi"/>
-          <w:color w:val="000000"/>
-          <w:sz w:val="28"/>
-          <w:szCs w:val="28"/>
-        </w:rPr>
-        <w:t>OrderZip</w:t>
-      </w:r>
-      <w:proofErr w:type="spellEnd"/>
-      <w:r>
-        <w:rPr>
-          <w:rFonts w:eastAsia="Times New Roman" w:cstheme="minorHAnsi"/>
-          <w:color w:val="000000"/>
-          <w:sz w:val="28"/>
-          <w:szCs w:val="28"/>
-        </w:rPr>
-        <w:t>,</w:t>
+      <w:r>
+        <w:rPr>
+          <w:rFonts w:eastAsia="Times New Roman" w:cstheme="minorHAnsi"/>
+          <w:color w:val="000000"/>
+          <w:sz w:val="28"/>
+          <w:szCs w:val="28"/>
+        </w:rPr>
+        <w:t>OrderZip,</w:t>
       </w:r>
     </w:p>
     <w:p>
@@ -3442,25 +3173,14 @@
           <w:szCs w:val="28"/>
         </w:rPr>
       </w:pPr>
-      <w:proofErr w:type="spellStart"/>
-      <w:r>
-        <w:rPr>
-          <w:rFonts w:eastAsia="Times New Roman" w:cstheme="minorHAnsi"/>
-          <w:color w:val="000000"/>
-          <w:sz w:val="28"/>
-          <w:szCs w:val="28"/>
-        </w:rPr>
-        <w:t>OrderCountry</w:t>
-      </w:r>
-      <w:proofErr w:type="spellEnd"/>
-      <w:r>
-        <w:rPr>
-          <w:rFonts w:eastAsia="Times New Roman" w:cstheme="minorHAnsi"/>
-          <w:color w:val="000000"/>
-          <w:sz w:val="28"/>
-          <w:szCs w:val="28"/>
-        </w:rPr>
-        <w:t>,</w:t>
+      <w:r>
+        <w:rPr>
+          <w:rFonts w:eastAsia="Times New Roman" w:cstheme="minorHAnsi"/>
+          <w:color w:val="000000"/>
+          <w:sz w:val="28"/>
+          <w:szCs w:val="28"/>
+        </w:rPr>
+        <w:t>OrderCountry,</w:t>
       </w:r>
     </w:p>
     <w:p>
@@ -3474,25 +3194,14 @@
           <w:szCs w:val="28"/>
         </w:rPr>
       </w:pPr>
-      <w:proofErr w:type="spellStart"/>
-      <w:r>
-        <w:rPr>
-          <w:rFonts w:eastAsia="Times New Roman" w:cstheme="minorHAnsi"/>
-          <w:color w:val="000000"/>
-          <w:sz w:val="28"/>
-          <w:szCs w:val="28"/>
-        </w:rPr>
-        <w:t>OrderEmail</w:t>
-      </w:r>
-      <w:proofErr w:type="spellEnd"/>
-      <w:r>
-        <w:rPr>
-          <w:rFonts w:eastAsia="Times New Roman" w:cstheme="minorHAnsi"/>
-          <w:color w:val="000000"/>
-          <w:sz w:val="28"/>
-          <w:szCs w:val="28"/>
-        </w:rPr>
-        <w:t>,</w:t>
+      <w:r>
+        <w:rPr>
+          <w:rFonts w:eastAsia="Times New Roman" w:cstheme="minorHAnsi"/>
+          <w:color w:val="000000"/>
+          <w:sz w:val="28"/>
+          <w:szCs w:val="28"/>
+        </w:rPr>
+        <w:t>OrderEmail,</w:t>
       </w:r>
     </w:p>
     <w:p>
@@ -3506,25 +3215,14 @@
           <w:szCs w:val="28"/>
         </w:rPr>
       </w:pPr>
-      <w:proofErr w:type="spellStart"/>
-      <w:r>
-        <w:rPr>
-          <w:rFonts w:eastAsia="Times New Roman" w:cstheme="minorHAnsi"/>
-          <w:color w:val="000000"/>
-          <w:sz w:val="28"/>
-          <w:szCs w:val="28"/>
-        </w:rPr>
-        <w:t>OrderShippeddate</w:t>
-      </w:r>
-      <w:proofErr w:type="spellEnd"/>
-      <w:r>
-        <w:rPr>
-          <w:rFonts w:eastAsia="Times New Roman" w:cstheme="minorHAnsi"/>
-          <w:color w:val="000000"/>
-          <w:sz w:val="28"/>
-          <w:szCs w:val="28"/>
-        </w:rPr>
-        <w:t>,</w:t>
+      <w:r>
+        <w:rPr>
+          <w:rFonts w:eastAsia="Times New Roman" w:cstheme="minorHAnsi"/>
+          <w:color w:val="000000"/>
+          <w:sz w:val="28"/>
+          <w:szCs w:val="28"/>
+        </w:rPr>
+        <w:t>OrderShippeddate,</w:t>
       </w:r>
     </w:p>
     <w:p>
@@ -3538,7 +3236,6 @@
           <w:szCs w:val="28"/>
         </w:rPr>
       </w:pPr>
-      <w:proofErr w:type="spellStart"/>
       <w:r>
         <w:rPr>
           <w:rFonts w:eastAsia="Times New Roman" w:cstheme="minorHAnsi"/>
@@ -3548,7 +3245,6 @@
         </w:rPr>
         <w:t>OrderTrackingNo</w:t>
       </w:r>
-      <w:proofErr w:type="spellEnd"/>
     </w:p>
     <w:p>
       <w:pPr>
@@ -3578,58 +3274,27 @@
           <w:sz w:val="28"/>
           <w:szCs w:val="28"/>
         </w:rPr>
-        <w:t xml:space="preserve">Apart from this, according to our “unique” (whatever we may decide) idea, the group can decide what else we can have. </w:t>
-      </w:r>
-      <w:proofErr w:type="spellStart"/>
-      <w:r>
-        <w:rPr>
-          <w:rFonts w:eastAsia="Times New Roman" w:cstheme="minorHAnsi"/>
-          <w:color w:val="000000"/>
-          <w:sz w:val="28"/>
-          <w:szCs w:val="28"/>
-        </w:rPr>
-        <w:t>Eg</w:t>
-      </w:r>
-      <w:proofErr w:type="spellEnd"/>
-      <w:r>
-        <w:rPr>
-          <w:rFonts w:eastAsia="Times New Roman" w:cstheme="minorHAnsi"/>
-          <w:color w:val="000000"/>
-          <w:sz w:val="28"/>
-          <w:szCs w:val="28"/>
-        </w:rPr>
-        <w:t>-</w:t>
-      </w:r>
-    </w:p>
-    <w:p>
-      <w:pPr>
-        <w:spacing w:after="0" w:line="240" w:lineRule="auto"/>
-        <w:jc w:val="both"/>
-        <w:rPr>
-          <w:rFonts w:eastAsia="Times New Roman" w:cstheme="minorHAnsi"/>
-          <w:sz w:val="28"/>
-          <w:szCs w:val="28"/>
-        </w:rPr>
-      </w:pPr>
-      <w:proofErr w:type="spellStart"/>
-      <w:r>
-        <w:rPr>
-          <w:rFonts w:eastAsia="Times New Roman" w:cstheme="minorHAnsi"/>
-          <w:color w:val="000000"/>
-          <w:sz w:val="28"/>
-          <w:szCs w:val="28"/>
-        </w:rPr>
-        <w:t>Table_BuyingHistory</w:t>
-      </w:r>
-      <w:proofErr w:type="spellEnd"/>
-      <w:r>
-        <w:rPr>
-          <w:rFonts w:eastAsia="Times New Roman" w:cstheme="minorHAnsi"/>
-          <w:color w:val="000000"/>
-          <w:sz w:val="28"/>
-          <w:szCs w:val="28"/>
-        </w:rPr>
-        <w:t>- which can have the following information</w:t>
+        <w:t>Apart from this, according to our “unique” (whatever we may decide) idea, the group can decide what else we can have. Eg-</w:t>
+      </w:r>
+    </w:p>
+    <w:p>
+      <w:pPr>
+        <w:spacing w:after="0" w:line="240" w:lineRule="auto"/>
+        <w:jc w:val="both"/>
+        <w:rPr>
+          <w:rFonts w:eastAsia="Times New Roman" w:cstheme="minorHAnsi"/>
+          <w:sz w:val="28"/>
+          <w:szCs w:val="28"/>
+        </w:rPr>
+      </w:pPr>
+      <w:r>
+        <w:rPr>
+          <w:rFonts w:eastAsia="Times New Roman" w:cstheme="minorHAnsi"/>
+          <w:color w:val="000000"/>
+          <w:sz w:val="28"/>
+          <w:szCs w:val="28"/>
+        </w:rPr>
+        <w:t>Table_BuyingHistory- which can have the following information</w:t>
       </w:r>
     </w:p>
     <w:p>
@@ -3713,49 +3378,47 @@
           <w:sz w:val="28"/>
           <w:szCs w:val="28"/>
         </w:rPr>
-        <w:t xml:space="preserve">Order intervals </w:t>
-      </w:r>
-      <w:proofErr w:type="spellStart"/>
-      <w:r>
-        <w:rPr>
-          <w:rFonts w:eastAsia="Times New Roman" w:cstheme="minorHAnsi"/>
-          <w:color w:val="000000"/>
-          <w:sz w:val="28"/>
-          <w:szCs w:val="28"/>
-        </w:rPr>
-        <w:t>etc</w:t>
-      </w:r>
-      <w:proofErr w:type="spellEnd"/>
-    </w:p>
-    <w:p>
-      <w:pPr>
-        <w:spacing w:after="0" w:line="240" w:lineRule="auto"/>
-        <w:jc w:val="both"/>
-        <w:rPr>
-          <w:rFonts w:eastAsia="Times New Roman" w:cstheme="minorHAnsi"/>
-          <w:sz w:val="28"/>
-          <w:szCs w:val="28"/>
-        </w:rPr>
-      </w:pPr>
-      <w:proofErr w:type="spellStart"/>
-      <w:r>
-        <w:rPr>
-          <w:rFonts w:eastAsia="Times New Roman" w:cstheme="minorHAnsi"/>
-          <w:color w:val="000000"/>
-          <w:sz w:val="28"/>
-          <w:szCs w:val="28"/>
-        </w:rPr>
-        <w:t>Table_AbandonedProducts</w:t>
-      </w:r>
-      <w:proofErr w:type="spellEnd"/>
-      <w:r>
-        <w:rPr>
-          <w:rFonts w:eastAsia="Times New Roman" w:cstheme="minorHAnsi"/>
-          <w:color w:val="000000"/>
-          <w:sz w:val="28"/>
-          <w:szCs w:val="28"/>
-        </w:rPr>
-        <w:t>  -  Shoppers don’t add products to the cart by accident. There are many reasons why some products are left for later and sometimes never purchased. Some prominent ones are:</w:t>
+        <w:t>Order intervals etc</w:t>
+      </w:r>
+    </w:p>
+    <w:p>
+      <w:pPr>
+        <w:spacing w:after="0" w:line="240" w:lineRule="auto"/>
+        <w:jc w:val="both"/>
+        <w:rPr>
+          <w:rFonts w:eastAsia="Times New Roman" w:cstheme="minorHAnsi"/>
+          <w:sz w:val="28"/>
+          <w:szCs w:val="28"/>
+        </w:rPr>
+      </w:pPr>
+      <w:r>
+        <w:rPr>
+          <w:rFonts w:eastAsia="Times New Roman" w:cstheme="minorHAnsi"/>
+          <w:color w:val="000000"/>
+          <w:sz w:val="28"/>
+          <w:szCs w:val="28"/>
+        </w:rPr>
+        <w:t>Table_</w:t>
+      </w:r>
+      <w:proofErr w:type="gramStart"/>
+      <w:r>
+        <w:rPr>
+          <w:rFonts w:eastAsia="Times New Roman" w:cstheme="minorHAnsi"/>
+          <w:color w:val="000000"/>
+          <w:sz w:val="28"/>
+          <w:szCs w:val="28"/>
+        </w:rPr>
+        <w:t>AbandonedProducts  -</w:t>
+      </w:r>
+      <w:proofErr w:type="gramEnd"/>
+      <w:r>
+        <w:rPr>
+          <w:rFonts w:eastAsia="Times New Roman" w:cstheme="minorHAnsi"/>
+          <w:color w:val="000000"/>
+          <w:sz w:val="28"/>
+          <w:szCs w:val="28"/>
+        </w:rPr>
+        <w:t xml:space="preserve">  Shoppers don’t add products to the cart by accident. There are many reasons why some products are left for later and sometimes never purchased. Some prominent ones are:</w:t>
       </w:r>
     </w:p>
     <w:p>
@@ -3859,7 +3522,6 @@
           <w:szCs w:val="28"/>
         </w:rPr>
       </w:pPr>
-      <w:proofErr w:type="spellStart"/>
       <w:r>
         <w:rPr>
           <w:rFonts w:eastAsia="Times New Roman" w:cstheme="minorHAnsi"/>
@@ -3869,66 +3531,25 @@
         </w:rPr>
         <w:t>Table_Wishlist</w:t>
       </w:r>
-      <w:proofErr w:type="spellEnd"/>
-    </w:p>
-    <w:p>
-      <w:pPr>
-        <w:spacing w:after="0" w:line="240" w:lineRule="auto"/>
-        <w:jc w:val="both"/>
-        <w:rPr>
-          <w:rFonts w:eastAsia="Times New Roman" w:cstheme="minorHAnsi"/>
-          <w:sz w:val="28"/>
-          <w:szCs w:val="28"/>
-        </w:rPr>
-      </w:pPr>
-      <w:r>
-        <w:rPr>
-          <w:rFonts w:eastAsia="Times New Roman" w:cstheme="minorHAnsi"/>
-          <w:color w:val="000000"/>
-          <w:sz w:val="28"/>
-          <w:szCs w:val="28"/>
-        </w:rPr>
-        <w:t xml:space="preserve">Can be a goldmine of insights for us. Studying </w:t>
-      </w:r>
-      <w:proofErr w:type="spellStart"/>
-      <w:r>
-        <w:rPr>
-          <w:rFonts w:eastAsia="Times New Roman" w:cstheme="minorHAnsi"/>
-          <w:color w:val="000000"/>
-          <w:sz w:val="28"/>
-          <w:szCs w:val="28"/>
-        </w:rPr>
-        <w:t>wishlist</w:t>
-      </w:r>
-      <w:proofErr w:type="spellEnd"/>
-      <w:r>
-        <w:rPr>
-          <w:rFonts w:eastAsia="Times New Roman" w:cstheme="minorHAnsi"/>
-          <w:color w:val="000000"/>
-          <w:sz w:val="28"/>
-          <w:szCs w:val="28"/>
-        </w:rPr>
-        <w:t xml:space="preserve"> will tell us about shopper aspirations and potential purchases. Shoppers can be notified whenever something in their </w:t>
-      </w:r>
-      <w:proofErr w:type="spellStart"/>
-      <w:r>
-        <w:rPr>
-          <w:rFonts w:eastAsia="Times New Roman" w:cstheme="minorHAnsi"/>
-          <w:color w:val="000000"/>
-          <w:sz w:val="28"/>
-          <w:szCs w:val="28"/>
-        </w:rPr>
-        <w:t>wishlist</w:t>
-      </w:r>
-      <w:proofErr w:type="spellEnd"/>
-      <w:r>
-        <w:rPr>
-          <w:rFonts w:eastAsia="Times New Roman" w:cstheme="minorHAnsi"/>
-          <w:color w:val="000000"/>
-          <w:sz w:val="28"/>
-          <w:szCs w:val="28"/>
-        </w:rPr>
-        <w:t xml:space="preserve"> does following-:</w:t>
+    </w:p>
+    <w:p>
+      <w:pPr>
+        <w:spacing w:after="0" w:line="240" w:lineRule="auto"/>
+        <w:jc w:val="both"/>
+        <w:rPr>
+          <w:rFonts w:eastAsia="Times New Roman" w:cstheme="minorHAnsi"/>
+          <w:sz w:val="28"/>
+          <w:szCs w:val="28"/>
+        </w:rPr>
+      </w:pPr>
+      <w:r>
+        <w:rPr>
+          <w:rFonts w:eastAsia="Times New Roman" w:cstheme="minorHAnsi"/>
+          <w:color w:val="000000"/>
+          <w:sz w:val="28"/>
+          <w:szCs w:val="28"/>
+        </w:rPr>
+        <w:t>Can be a goldmine of insights for us. Studying wishlist will tell us about shopper aspirations and potential purchases. Shoppers can be notified whenever something in their wishlist does following-:</w:t>
       </w:r>
     </w:p>
     <w:p>
@@ -4009,47 +3630,7 @@
           <w:sz w:val="28"/>
           <w:szCs w:val="28"/>
         </w:rPr>
-        <w:t xml:space="preserve">While hosting special sales, </w:t>
-      </w:r>
-      <w:proofErr w:type="spellStart"/>
-      <w:r>
-        <w:rPr>
-          <w:rFonts w:eastAsia="Times New Roman" w:cstheme="minorHAnsi"/>
-          <w:color w:val="000000"/>
-          <w:sz w:val="28"/>
-          <w:szCs w:val="28"/>
-        </w:rPr>
-        <w:t>wishlist</w:t>
-      </w:r>
-      <w:proofErr w:type="spellEnd"/>
-      <w:r>
-        <w:rPr>
-          <w:rFonts w:eastAsia="Times New Roman" w:cstheme="minorHAnsi"/>
-          <w:color w:val="000000"/>
-          <w:sz w:val="28"/>
-          <w:szCs w:val="28"/>
-        </w:rPr>
-        <w:t xml:space="preserve"> data can be highly valuable. So, we can make the effort to analyze </w:t>
-      </w:r>
-      <w:proofErr w:type="spellStart"/>
-      <w:r>
-        <w:rPr>
-          <w:rFonts w:eastAsia="Times New Roman" w:cstheme="minorHAnsi"/>
-          <w:color w:val="000000"/>
-          <w:sz w:val="28"/>
-          <w:szCs w:val="28"/>
-        </w:rPr>
-        <w:t>wishlist</w:t>
-      </w:r>
-      <w:proofErr w:type="spellEnd"/>
-      <w:r>
-        <w:rPr>
-          <w:rFonts w:eastAsia="Times New Roman" w:cstheme="minorHAnsi"/>
-          <w:color w:val="000000"/>
-          <w:sz w:val="28"/>
-          <w:szCs w:val="28"/>
-        </w:rPr>
-        <w:t xml:space="preserve"> data and plan surprises for registered users.</w:t>
+        <w:t>While hosting special sales, wishlist data can be highly valuable. So, we can make the effort to analyze wishlist data and plan surprises for registered users.</w:t>
       </w:r>
     </w:p>
     <w:p>
@@ -4082,7 +3663,6 @@
           <w:szCs w:val="28"/>
         </w:rPr>
       </w:pPr>
-      <w:proofErr w:type="spellStart"/>
       <w:r>
         <w:rPr>
           <w:rFonts w:eastAsia="Times New Roman" w:cstheme="minorHAnsi"/>
@@ -4092,7 +3672,6 @@
         </w:rPr>
         <w:t>Table_PageInsights</w:t>
       </w:r>
-      <w:proofErr w:type="spellEnd"/>
     </w:p>
     <w:p>
       <w:pPr>
@@ -4211,51 +3790,30 @@
           <w:sz w:val="28"/>
           <w:szCs w:val="28"/>
         </w:rPr>
-        <w:t xml:space="preserve">By gathering diverse set of page data, we might be </w:t>
-      </w:r>
-      <w:proofErr w:type="spellStart"/>
-      <w:r>
-        <w:rPr>
-          <w:rFonts w:eastAsia="Times New Roman" w:cstheme="minorHAnsi"/>
-          <w:color w:val="000000"/>
-          <w:sz w:val="28"/>
-          <w:szCs w:val="28"/>
-        </w:rPr>
-        <w:t>be</w:t>
-      </w:r>
-      <w:proofErr w:type="spellEnd"/>
-      <w:r>
-        <w:rPr>
-          <w:rFonts w:eastAsia="Times New Roman" w:cstheme="minorHAnsi"/>
-          <w:color w:val="000000"/>
-          <w:sz w:val="28"/>
-          <w:szCs w:val="28"/>
-        </w:rPr>
-        <w:t xml:space="preserve"> able to make amazing changes to improve our visitor experience.</w:t>
-      </w:r>
-    </w:p>
-    <w:p>
-      <w:pPr>
-        <w:spacing w:after="0" w:line="240" w:lineRule="auto"/>
-        <w:jc w:val="both"/>
-        <w:rPr>
-          <w:rFonts w:eastAsia="Times New Roman" w:cstheme="minorHAnsi"/>
-          <w:sz w:val="28"/>
-          <w:szCs w:val="28"/>
-        </w:rPr>
-      </w:pPr>
-    </w:p>
-    <w:p>
-      <w:pPr>
-        <w:spacing w:after="0" w:line="240" w:lineRule="auto"/>
-        <w:jc w:val="both"/>
-        <w:rPr>
-          <w:rFonts w:eastAsia="Times New Roman" w:cstheme="minorHAnsi"/>
-          <w:sz w:val="28"/>
-          <w:szCs w:val="28"/>
-        </w:rPr>
-      </w:pPr>
-      <w:proofErr w:type="spellStart"/>
+        <w:t>By gathering diverse set of page data, we might be be able to make amazing changes to improve our visitor experience.</w:t>
+      </w:r>
+    </w:p>
+    <w:p>
+      <w:pPr>
+        <w:spacing w:after="0" w:line="240" w:lineRule="auto"/>
+        <w:jc w:val="both"/>
+        <w:rPr>
+          <w:rFonts w:eastAsia="Times New Roman" w:cstheme="minorHAnsi"/>
+          <w:sz w:val="28"/>
+          <w:szCs w:val="28"/>
+        </w:rPr>
+      </w:pPr>
+    </w:p>
+    <w:p>
+      <w:pPr>
+        <w:spacing w:after="0" w:line="240" w:lineRule="auto"/>
+        <w:jc w:val="both"/>
+        <w:rPr>
+          <w:rFonts w:eastAsia="Times New Roman" w:cstheme="minorHAnsi"/>
+          <w:sz w:val="28"/>
+          <w:szCs w:val="28"/>
+        </w:rPr>
+      </w:pPr>
       <w:r>
         <w:rPr>
           <w:rFonts w:eastAsia="Times New Roman" w:cstheme="minorHAnsi"/>
@@ -4265,7 +3823,6 @@
         </w:rPr>
         <w:t>Table_UserProfiling</w:t>
       </w:r>
-      <w:proofErr w:type="spellEnd"/>
     </w:p>
     <w:p>
       <w:pPr>
@@ -4337,25 +3894,14 @@
           <w:szCs w:val="28"/>
         </w:rPr>
       </w:pPr>
-      <w:proofErr w:type="spellStart"/>
-      <w:r>
-        <w:rPr>
-          <w:rFonts w:eastAsia="Times New Roman" w:cstheme="minorHAnsi"/>
-          <w:color w:val="000000"/>
-          <w:sz w:val="28"/>
-          <w:szCs w:val="28"/>
-        </w:rPr>
-        <w:t>Martial</w:t>
-      </w:r>
-      <w:proofErr w:type="spellEnd"/>
-      <w:r>
-        <w:rPr>
-          <w:rFonts w:eastAsia="Times New Roman" w:cstheme="minorHAnsi"/>
-          <w:color w:val="000000"/>
-          <w:sz w:val="28"/>
-          <w:szCs w:val="28"/>
-        </w:rPr>
-        <w:t xml:space="preserve"> status</w:t>
+      <w:r>
+        <w:rPr>
+          <w:rFonts w:eastAsia="Times New Roman" w:cstheme="minorHAnsi"/>
+          <w:color w:val="000000"/>
+          <w:sz w:val="28"/>
+          <w:szCs w:val="28"/>
+        </w:rPr>
+        <w:t>Martial status</w:t>
       </w:r>
     </w:p>
     <w:p>
@@ -4419,7 +3965,6 @@
           <w:szCs w:val="28"/>
         </w:rPr>
       </w:pPr>
-      <w:proofErr w:type="spellStart"/>
       <w:r>
         <w:rPr>
           <w:rFonts w:eastAsia="Times New Roman" w:cstheme="minorHAnsi"/>
@@ -4429,7 +3974,6 @@
         </w:rPr>
         <w:t>Table_SiteSearch</w:t>
       </w:r>
-      <w:proofErr w:type="spellEnd"/>
     </w:p>
     <w:p>
       <w:pPr>
@@ -4586,18 +4130,7 @@
           <w:szCs w:val="28"/>
         </w:rPr>
         <w:lastRenderedPageBreak/>
-        <w:t>Functional Re</w:t>
-      </w:r>
-      <w:bookmarkStart w:id="0" w:name="_GoBack"/>
-      <w:bookmarkEnd w:id="0"/>
-      <w:r>
-        <w:rPr>
-          <w:rFonts w:cstheme="minorHAnsi"/>
-          <w:b/>
-          <w:sz w:val="28"/>
-          <w:szCs w:val="28"/>
-        </w:rPr>
-        <w:t>quirements</w:t>
+        <w:t>Functional Requirements</w:t>
       </w:r>
     </w:p>
     <w:p>
@@ -4758,14 +4291,7 @@
           <w:sz w:val="28"/>
           <w:szCs w:val="28"/>
         </w:rPr>
-        <w:t xml:space="preserve"> be able to put an item in a </w:t>
-      </w:r>
-      <w:r>
-        <w:rPr>
-          <w:sz w:val="28"/>
-          <w:szCs w:val="28"/>
-        </w:rPr>
-        <w:t>wish list</w:t>
+        <w:t xml:space="preserve"> be able to put an item in a wish list</w:t>
       </w:r>
       <w:r>
         <w:rPr>
@@ -5074,7 +4600,23 @@
           <w:sz w:val="28"/>
           <w:szCs w:val="28"/>
         </w:rPr>
-        <w:t>1. Application shall be developed, tested and deployed using tools and servers approved by Class CTO and as agreed in M0 (some may be provided in the class, some may be chosen by the student team but all tools and servers have to be approved by class CTO).</w:t>
+        <w:t xml:space="preserve">1. Application shall be developed, tested and deployed using tools and servers approved by Class CTO and as agreed in M0 (some may be provided in the class, some may be chosen by the student </w:t>
+      </w:r>
+      <w:proofErr w:type="gramStart"/>
+      <w:r>
+        <w:rPr>
+          <w:sz w:val="28"/>
+          <w:szCs w:val="28"/>
+        </w:rPr>
+        <w:t>team</w:t>
+      </w:r>
+      <w:proofErr w:type="gramEnd"/>
+      <w:r>
+        <w:rPr>
+          <w:sz w:val="28"/>
+          <w:szCs w:val="28"/>
+        </w:rPr>
+        <w:t xml:space="preserve"> but all tools and servers have to be approved by class CTO).</w:t>
       </w:r>
     </w:p>
     <w:p>
@@ -5155,7 +4697,23 @@
           <w:szCs w:val="28"/>
         </w:rPr>
         <w:lastRenderedPageBreak/>
-        <w:t>6. Privacy of users shall be protected and all privacy policies will be appropriately communicated to the users. </w:t>
+        <w:t xml:space="preserve">6. Privacy of users shall be </w:t>
+      </w:r>
+      <w:proofErr w:type="gramStart"/>
+      <w:r>
+        <w:rPr>
+          <w:sz w:val="28"/>
+          <w:szCs w:val="28"/>
+        </w:rPr>
+        <w:t>protected</w:t>
+      </w:r>
+      <w:proofErr w:type="gramEnd"/>
+      <w:r>
+        <w:rPr>
+          <w:sz w:val="28"/>
+          <w:szCs w:val="28"/>
+        </w:rPr>
+        <w:t xml:space="preserve"> and all privacy policies will be appropriately communicated to the users. </w:t>
       </w:r>
     </w:p>
     <w:p>
@@ -5203,87 +4761,134 @@
           <w:sz w:val="28"/>
           <w:szCs w:val="28"/>
         </w:rPr>
-        <w:t>9. Google analytics shall be added.</w:t>
-      </w:r>
-    </w:p>
-    <w:p>
-      <w:pPr>
-        <w:jc w:val="both"/>
-        <w:rPr>
-          <w:sz w:val="28"/>
-          <w:szCs w:val="28"/>
-        </w:rPr>
-      </w:pPr>
-      <w:r>
-        <w:rPr>
-          <w:sz w:val="28"/>
-          <w:szCs w:val="28"/>
-        </w:rPr>
-        <w:t>10. No email clients shall be allowed.</w:t>
-      </w:r>
-    </w:p>
-    <w:p>
-      <w:pPr>
-        <w:jc w:val="both"/>
-        <w:rPr>
-          <w:sz w:val="28"/>
-          <w:szCs w:val="28"/>
-        </w:rPr>
-      </w:pPr>
-      <w:r>
-        <w:rPr>
-          <w:sz w:val="28"/>
-          <w:szCs w:val="28"/>
-        </w:rPr>
-        <w:t>11. Pay functionality, if any (e.g. paying for goods and services) shall not be implemented nor simulated in UI. </w:t>
-      </w:r>
-    </w:p>
-    <w:p>
-      <w:pPr>
-        <w:jc w:val="both"/>
-        <w:rPr>
-          <w:sz w:val="28"/>
-          <w:szCs w:val="28"/>
-        </w:rPr>
-      </w:pPr>
-      <w:r>
-        <w:rPr>
-          <w:sz w:val="28"/>
-          <w:szCs w:val="28"/>
-        </w:rPr>
-        <w:t>12. Site security: basic best practices shall be applied (as covered in the class) </w:t>
-      </w:r>
-    </w:p>
-    <w:p>
-      <w:pPr>
-        <w:jc w:val="both"/>
-        <w:rPr>
-          <w:sz w:val="28"/>
-          <w:szCs w:val="28"/>
-        </w:rPr>
-      </w:pPr>
-      <w:r>
-        <w:rPr>
-          <w:sz w:val="28"/>
-          <w:szCs w:val="28"/>
-        </w:rPr>
-        <w:t>13. Modern SE processes and practices shall be used as specified in the class, including collaborative and continuous SW development </w:t>
-      </w:r>
-    </w:p>
-    <w:p>
-      <w:pPr>
-        <w:jc w:val="both"/>
-        <w:rPr>
-          <w:sz w:val="28"/>
-          <w:szCs w:val="28"/>
-        </w:rPr>
-      </w:pPr>
-      <w:r>
-        <w:rPr>
-          <w:sz w:val="28"/>
-          <w:szCs w:val="28"/>
-        </w:rPr>
-        <w:t>14. The website shall prominently display the following exact text on all pages "SFSU / Fulda Software Engineering Project, Fall 2019. For Demonstration Only” at the top of the WWW page. (Important so as to not confuse this with a real application).</w:t>
+        <w:t>9</w:t>
+      </w:r>
+      <w:r>
+        <w:rPr>
+          <w:sz w:val="28"/>
+          <w:szCs w:val="28"/>
+        </w:rPr>
+        <w:t>. No email clients shall be allowed.</w:t>
+      </w:r>
+    </w:p>
+    <w:p>
+      <w:pPr>
+        <w:jc w:val="both"/>
+        <w:rPr>
+          <w:sz w:val="28"/>
+          <w:szCs w:val="28"/>
+        </w:rPr>
+      </w:pPr>
+      <w:r>
+        <w:rPr>
+          <w:sz w:val="28"/>
+          <w:szCs w:val="28"/>
+        </w:rPr>
+        <w:t>1</w:t>
+      </w:r>
+      <w:r>
+        <w:rPr>
+          <w:sz w:val="28"/>
+          <w:szCs w:val="28"/>
+        </w:rPr>
+        <w:t>0</w:t>
+      </w:r>
+      <w:r>
+        <w:rPr>
+          <w:sz w:val="28"/>
+          <w:szCs w:val="28"/>
+        </w:rPr>
+        <w:t>. Pay functionality, if any (e.g. paying for goods and services) shall not be implemented nor simulated in UI. </w:t>
+      </w:r>
+    </w:p>
+    <w:p>
+      <w:pPr>
+        <w:jc w:val="both"/>
+        <w:rPr>
+          <w:sz w:val="28"/>
+          <w:szCs w:val="28"/>
+        </w:rPr>
+      </w:pPr>
+      <w:r>
+        <w:rPr>
+          <w:sz w:val="28"/>
+          <w:szCs w:val="28"/>
+        </w:rPr>
+        <w:t>1</w:t>
+      </w:r>
+      <w:r>
+        <w:rPr>
+          <w:sz w:val="28"/>
+          <w:szCs w:val="28"/>
+        </w:rPr>
+        <w:t>1</w:t>
+      </w:r>
+      <w:r>
+        <w:rPr>
+          <w:sz w:val="28"/>
+          <w:szCs w:val="28"/>
+        </w:rPr>
+        <w:t>. Site security: basic best practices shall be applied (as covered in the class) </w:t>
+      </w:r>
+    </w:p>
+    <w:p>
+      <w:pPr>
+        <w:jc w:val="both"/>
+        <w:rPr>
+          <w:sz w:val="28"/>
+          <w:szCs w:val="28"/>
+        </w:rPr>
+      </w:pPr>
+      <w:r>
+        <w:rPr>
+          <w:sz w:val="28"/>
+          <w:szCs w:val="28"/>
+        </w:rPr>
+        <w:t>1</w:t>
+      </w:r>
+      <w:r>
+        <w:rPr>
+          <w:sz w:val="28"/>
+          <w:szCs w:val="28"/>
+        </w:rPr>
+        <w:t>2</w:t>
+      </w:r>
+      <w:r>
+        <w:rPr>
+          <w:sz w:val="28"/>
+          <w:szCs w:val="28"/>
+        </w:rPr>
+        <w:t>. Modern SE processes and practices shall be used as specified in the class, including collaborative and continuous SW development </w:t>
+      </w:r>
+    </w:p>
+    <w:p>
+      <w:pPr>
+        <w:jc w:val="both"/>
+        <w:rPr>
+          <w:sz w:val="28"/>
+          <w:szCs w:val="28"/>
+        </w:rPr>
+      </w:pPr>
+      <w:r>
+        <w:rPr>
+          <w:sz w:val="28"/>
+          <w:szCs w:val="28"/>
+        </w:rPr>
+        <w:t>1</w:t>
+      </w:r>
+      <w:r>
+        <w:rPr>
+          <w:sz w:val="28"/>
+          <w:szCs w:val="28"/>
+        </w:rPr>
+        <w:t>3</w:t>
+      </w:r>
+      <w:r>
+        <w:rPr>
+          <w:sz w:val="28"/>
+          <w:szCs w:val="28"/>
+        </w:rPr>
+        <w:t>. The website shall prominently display the following exact text on all pages "SFSU / Fulda Software Engineering Project, Fall 2019. For Demonstration Only” at the top of the WWW page. (Important so as to not confuse this with a real application).</w:t>
       </w:r>
     </w:p>
     <w:p>
@@ -5351,47 +4956,157 @@
           <w:sz w:val="28"/>
           <w:szCs w:val="28"/>
         </w:rPr>
-        <w:t xml:space="preserve">Along with the  increasing trend of online shopping , the web application which provides customers with this facility  is increasing too. E-commerce business is booming with the increasing awareness of customer regarding online shopping. Thus,  thousands of such e commerce application  can be found on the internet . Our project  “HSF-Marketplace” is  also a buying and selling application and to make it withstand the competition on the web, we are  analyzing our competitors . To do so we found three successful applications that are already in the web which is very successful there are amazon, </w:t>
-      </w:r>
-      <w:proofErr w:type="spellStart"/>
-      <w:r>
-        <w:rPr>
-          <w:rFonts w:eastAsia="Times New Roman" w:cstheme="minorHAnsi"/>
-          <w:color w:val="000000"/>
-          <w:sz w:val="28"/>
-          <w:szCs w:val="28"/>
-        </w:rPr>
-        <w:t>alibaba</w:t>
-      </w:r>
-      <w:proofErr w:type="spellEnd"/>
-      <w:r>
-        <w:rPr>
-          <w:rFonts w:eastAsia="Times New Roman" w:cstheme="minorHAnsi"/>
-          <w:color w:val="000000"/>
-          <w:sz w:val="28"/>
-          <w:szCs w:val="28"/>
-        </w:rPr>
-        <w:t xml:space="preserve"> and </w:t>
-      </w:r>
-      <w:proofErr w:type="spellStart"/>
-      <w:r>
-        <w:rPr>
-          <w:rFonts w:eastAsia="Times New Roman" w:cstheme="minorHAnsi"/>
-          <w:color w:val="000000"/>
-          <w:sz w:val="28"/>
-          <w:szCs w:val="28"/>
-        </w:rPr>
-        <w:t>mediamarkt</w:t>
-      </w:r>
-      <w:proofErr w:type="spellEnd"/>
-      <w:r>
-        <w:rPr>
-          <w:rFonts w:eastAsia="Times New Roman" w:cstheme="minorHAnsi"/>
-          <w:color w:val="000000"/>
-          <w:sz w:val="28"/>
-          <w:szCs w:val="28"/>
-        </w:rPr>
-        <w:t>.</w:t>
+        <w:t xml:space="preserve">Along with </w:t>
+      </w:r>
+      <w:r>
+        <w:rPr>
+          <w:rFonts w:eastAsia="Times New Roman" w:cstheme="minorHAnsi"/>
+          <w:color w:val="000000"/>
+          <w:sz w:val="28"/>
+          <w:szCs w:val="28"/>
+        </w:rPr>
+        <w:t>the increasing</w:t>
+      </w:r>
+      <w:r>
+        <w:rPr>
+          <w:rFonts w:eastAsia="Times New Roman" w:cstheme="minorHAnsi"/>
+          <w:color w:val="000000"/>
+          <w:sz w:val="28"/>
+          <w:szCs w:val="28"/>
+        </w:rPr>
+        <w:t xml:space="preserve"> trend of online </w:t>
+      </w:r>
+      <w:r>
+        <w:rPr>
+          <w:rFonts w:eastAsia="Times New Roman" w:cstheme="minorHAnsi"/>
+          <w:color w:val="000000"/>
+          <w:sz w:val="28"/>
+          <w:szCs w:val="28"/>
+        </w:rPr>
+        <w:t>shopping,</w:t>
+      </w:r>
+      <w:r>
+        <w:rPr>
+          <w:rFonts w:eastAsia="Times New Roman" w:cstheme="minorHAnsi"/>
+          <w:color w:val="000000"/>
+          <w:sz w:val="28"/>
+          <w:szCs w:val="28"/>
+        </w:rPr>
+        <w:t xml:space="preserve"> the web application which provides customers with this </w:t>
+      </w:r>
+      <w:proofErr w:type="gramStart"/>
+      <w:r>
+        <w:rPr>
+          <w:rFonts w:eastAsia="Times New Roman" w:cstheme="minorHAnsi"/>
+          <w:color w:val="000000"/>
+          <w:sz w:val="28"/>
+          <w:szCs w:val="28"/>
+        </w:rPr>
+        <w:t>facility  is</w:t>
+      </w:r>
+      <w:proofErr w:type="gramEnd"/>
+      <w:r>
+        <w:rPr>
+          <w:rFonts w:eastAsia="Times New Roman" w:cstheme="minorHAnsi"/>
+          <w:color w:val="000000"/>
+          <w:sz w:val="28"/>
+          <w:szCs w:val="28"/>
+        </w:rPr>
+        <w:t xml:space="preserve"> increasing too. E-commerce business is booming with the increasing awareness of customer regarding online shopping. </w:t>
+      </w:r>
+      <w:r>
+        <w:rPr>
+          <w:rFonts w:eastAsia="Times New Roman" w:cstheme="minorHAnsi"/>
+          <w:color w:val="000000"/>
+          <w:sz w:val="28"/>
+          <w:szCs w:val="28"/>
+        </w:rPr>
+        <w:t>Thus, thousands</w:t>
+      </w:r>
+      <w:r>
+        <w:rPr>
+          <w:rFonts w:eastAsia="Times New Roman" w:cstheme="minorHAnsi"/>
+          <w:color w:val="000000"/>
+          <w:sz w:val="28"/>
+          <w:szCs w:val="28"/>
+        </w:rPr>
+        <w:t xml:space="preserve"> of such e commerce </w:t>
+      </w:r>
+      <w:proofErr w:type="gramStart"/>
+      <w:r>
+        <w:rPr>
+          <w:rFonts w:eastAsia="Times New Roman" w:cstheme="minorHAnsi"/>
+          <w:color w:val="000000"/>
+          <w:sz w:val="28"/>
+          <w:szCs w:val="28"/>
+        </w:rPr>
+        <w:t>application  can</w:t>
+      </w:r>
+      <w:proofErr w:type="gramEnd"/>
+      <w:r>
+        <w:rPr>
+          <w:rFonts w:eastAsia="Times New Roman" w:cstheme="minorHAnsi"/>
+          <w:color w:val="000000"/>
+          <w:sz w:val="28"/>
+          <w:szCs w:val="28"/>
+        </w:rPr>
+        <w:t xml:space="preserve"> be found on the internet . Our </w:t>
+      </w:r>
+      <w:r>
+        <w:rPr>
+          <w:rFonts w:eastAsia="Times New Roman" w:cstheme="minorHAnsi"/>
+          <w:color w:val="000000"/>
+          <w:sz w:val="28"/>
+          <w:szCs w:val="28"/>
+        </w:rPr>
+        <w:t>project “</w:t>
+      </w:r>
+      <w:r>
+        <w:rPr>
+          <w:rFonts w:eastAsia="Times New Roman" w:cstheme="minorHAnsi"/>
+          <w:color w:val="000000"/>
+          <w:sz w:val="28"/>
+          <w:szCs w:val="28"/>
+        </w:rPr>
+        <w:t xml:space="preserve">HSF-Marketplace” </w:t>
+      </w:r>
+      <w:proofErr w:type="gramStart"/>
+      <w:r>
+        <w:rPr>
+          <w:rFonts w:eastAsia="Times New Roman" w:cstheme="minorHAnsi"/>
+          <w:color w:val="000000"/>
+          <w:sz w:val="28"/>
+          <w:szCs w:val="28"/>
+        </w:rPr>
+        <w:t>is  also</w:t>
+      </w:r>
+      <w:proofErr w:type="gramEnd"/>
+      <w:r>
+        <w:rPr>
+          <w:rFonts w:eastAsia="Times New Roman" w:cstheme="minorHAnsi"/>
+          <w:color w:val="000000"/>
+          <w:sz w:val="28"/>
+          <w:szCs w:val="28"/>
+        </w:rPr>
+        <w:t xml:space="preserve"> a buying and selling application and to make it withstand the competition on the web, we are  analyzing our competitors . To do so we found three successful applications that are already in the </w:t>
+      </w:r>
+      <w:r>
+        <w:rPr>
+          <w:rFonts w:eastAsia="Times New Roman" w:cstheme="minorHAnsi"/>
+          <w:color w:val="000000"/>
+          <w:sz w:val="28"/>
+          <w:szCs w:val="28"/>
+        </w:rPr>
+        <w:t>web,</w:t>
+      </w:r>
+      <w:r>
+        <w:rPr>
+          <w:rFonts w:eastAsia="Times New Roman" w:cstheme="minorHAnsi"/>
+          <w:color w:val="000000"/>
+          <w:sz w:val="28"/>
+          <w:szCs w:val="28"/>
+        </w:rPr>
+        <w:t xml:space="preserve"> which is very successful there are amazon, alibaba and mediamarkt.</w:t>
       </w:r>
     </w:p>
     <w:p>
@@ -5417,7 +5132,7 @@
         <w:tblLook w:val="04A0" w:firstRow="1" w:lastRow="0" w:firstColumn="1" w:lastColumn="0" w:noHBand="0" w:noVBand="1"/>
       </w:tblPr>
       <w:tblGrid>
-        <w:gridCol w:w="4354"/>
+        <w:gridCol w:w="4418"/>
         <w:gridCol w:w="1148"/>
         <w:gridCol w:w="1721"/>
         <w:gridCol w:w="1085"/>
@@ -5540,21 +5255,8 @@
                 <w:sz w:val="28"/>
                 <w:szCs w:val="28"/>
               </w:rPr>
-              <w:t xml:space="preserve">Media </w:t>
+              <w:t>Media Markt</w:t>
             </w:r>
-            <w:proofErr w:type="spellStart"/>
-            <w:r>
-              <w:rPr>
-                <w:rFonts w:eastAsia="Times New Roman" w:cstheme="minorHAnsi"/>
-                <w:b/>
-                <w:bCs/>
-                <w:color w:val="000000"/>
-                <w:sz w:val="28"/>
-                <w:szCs w:val="28"/>
-              </w:rPr>
-              <w:t>Markt</w:t>
-            </w:r>
-            <w:proofErr w:type="spellEnd"/>
           </w:p>
         </w:tc>
         <w:tc>
@@ -5676,7 +5378,6 @@
                 <w:sz w:val="28"/>
                 <w:szCs w:val="28"/>
               </w:rPr>
-              <w:lastRenderedPageBreak/>
               <w:t>Product Suggestion</w:t>
             </w:r>
           </w:p>
@@ -5869,6 +5570,7 @@
                 <w:sz w:val="28"/>
                 <w:szCs w:val="28"/>
               </w:rPr>
+              <w:lastRenderedPageBreak/>
               <w:t>Search History</w:t>
             </w:r>
           </w:p>
@@ -6246,6 +5948,8 @@
                 <w:szCs w:val="28"/>
               </w:rPr>
             </w:pPr>
+            <w:bookmarkStart w:id="0" w:name="OLE_LINK1"/>
+            <w:bookmarkStart w:id="1" w:name="OLE_LINK2"/>
             <w:r>
               <w:rPr>
                 <w:rFonts w:eastAsia="Times New Roman" w:cstheme="minorHAnsi"/>
@@ -6255,7 +5959,6 @@
               </w:rPr>
               <w:t xml:space="preserve">Product </w:t>
             </w:r>
-            <w:proofErr w:type="spellStart"/>
             <w:r>
               <w:rPr>
                 <w:rFonts w:eastAsia="Times New Roman" w:cstheme="minorHAnsi"/>
@@ -6263,9 +5966,8 @@
                 <w:sz w:val="28"/>
                 <w:szCs w:val="28"/>
               </w:rPr>
-              <w:t>wishlist</w:t>
+              <w:t>wish list</w:t>
             </w:r>
-            <w:proofErr w:type="spellEnd"/>
             <w:r>
               <w:rPr>
                 <w:rFonts w:eastAsia="Times New Roman" w:cstheme="minorHAnsi"/>
@@ -6275,6 +5977,8 @@
               </w:rPr>
               <w:t xml:space="preserve"> without registration</w:t>
             </w:r>
+            <w:bookmarkEnd w:id="0"/>
+            <w:bookmarkEnd w:id="1"/>
           </w:p>
         </w:tc>
         <w:tc>
@@ -6650,6 +6354,8 @@
                 <w:szCs w:val="28"/>
               </w:rPr>
             </w:pPr>
+            <w:bookmarkStart w:id="2" w:name="OLE_LINK9"/>
+            <w:bookmarkStart w:id="3" w:name="OLE_LINK10"/>
             <w:r>
               <w:rPr>
                 <w:rFonts w:eastAsia="Times New Roman" w:cstheme="minorHAnsi"/>
@@ -6659,6 +6365,8 @@
               </w:rPr>
               <w:t>Shopping Reward</w:t>
             </w:r>
+            <w:bookmarkEnd w:id="2"/>
+            <w:bookmarkEnd w:id="3"/>
           </w:p>
         </w:tc>
         <w:tc>
@@ -6842,6 +6550,8 @@
                 <w:szCs w:val="28"/>
               </w:rPr>
             </w:pPr>
+            <w:bookmarkStart w:id="4" w:name="OLE_LINK13"/>
+            <w:bookmarkStart w:id="5" w:name="OLE_LINK14"/>
             <w:r>
               <w:rPr>
                 <w:rFonts w:eastAsia="Times New Roman" w:cstheme="minorHAnsi"/>
@@ -6851,6 +6561,8 @@
               </w:rPr>
               <w:t>Abandoned product discount</w:t>
             </w:r>
+            <w:bookmarkEnd w:id="4"/>
+            <w:bookmarkEnd w:id="5"/>
           </w:p>
         </w:tc>
         <w:tc>
@@ -7020,53 +6732,15 @@
     </w:p>
     <w:p>
       <w:pPr>
-        <w:spacing w:after="0" w:line="240" w:lineRule="auto"/>
-        <w:jc w:val="both"/>
-        <w:rPr>
-          <w:rFonts w:eastAsia="Times New Roman" w:cstheme="minorHAnsi"/>
-          <w:sz w:val="28"/>
-          <w:szCs w:val="28"/>
-        </w:rPr>
-      </w:pPr>
-      <w:r>
-        <w:rPr>
-          <w:rFonts w:eastAsia="Times New Roman" w:cstheme="minorHAnsi"/>
-          <w:color w:val="000000"/>
-          <w:sz w:val="28"/>
-          <w:szCs w:val="28"/>
-        </w:rPr>
-        <w:t xml:space="preserve">The above table shows the list of  planned features which makes our application standout among the competitors. Till date no so many e commerce application has implemented is the abandoned product discount feature which provides discount notification for such product  which has been forgotten in the cart for a long time when it gets discounted.  Likewise, in our application the buyers would be able to create a </w:t>
-      </w:r>
-      <w:proofErr w:type="spellStart"/>
-      <w:r>
-        <w:rPr>
-          <w:rFonts w:eastAsia="Times New Roman" w:cstheme="minorHAnsi"/>
-          <w:color w:val="000000"/>
-          <w:sz w:val="28"/>
-          <w:szCs w:val="28"/>
-        </w:rPr>
-        <w:t>wishlist</w:t>
-      </w:r>
-      <w:proofErr w:type="spellEnd"/>
-      <w:r>
-        <w:rPr>
-          <w:rFonts w:eastAsia="Times New Roman" w:cstheme="minorHAnsi"/>
-          <w:color w:val="000000"/>
-          <w:sz w:val="28"/>
-          <w:szCs w:val="28"/>
-        </w:rPr>
-        <w:t xml:space="preserve"> of items without registering in the system. The feature which makes our application standout is shop together and shopping rewards . Shop Together allows buyers to  share the product which he/she wants to buy with their friends on the same platform and the shopping reward feature rewards the buyer on each purchase which can be used to get a discount after achieving a certain amount of reward.</w:t>
-      </w:r>
-    </w:p>
-    <w:p>
-      <w:pPr>
-        <w:jc w:val="both"/>
-        <w:rPr>
-          <w:rFonts w:cstheme="minorHAnsi"/>
-          <w:sz w:val="28"/>
-          <w:szCs w:val="28"/>
-        </w:rPr>
-      </w:pPr>
+        <w:jc w:val="both"/>
+        <w:rPr>
+          <w:rFonts w:cstheme="minorHAnsi"/>
+          <w:sz w:val="28"/>
+          <w:szCs w:val="28"/>
+        </w:rPr>
+      </w:pPr>
+      <w:bookmarkStart w:id="6" w:name="_GoBack"/>
+      <w:bookmarkEnd w:id="6"/>
     </w:p>
     <w:p>
       <w:pPr>
@@ -7402,7 +7076,6 @@
           <w:sz w:val="28"/>
           <w:szCs w:val="28"/>
         </w:rPr>
-        <w:lastRenderedPageBreak/>
         <w:t>Server Language</w:t>
       </w:r>
       <w:r>
@@ -7606,18 +7279,8 @@
                 <w:sz w:val="28"/>
                 <w:szCs w:val="28"/>
               </w:rPr>
-              <w:t xml:space="preserve">Dan </w:t>
+              <w:t>Dan Jalba</w:t>
             </w:r>
-            <w:proofErr w:type="spellStart"/>
-            <w:r>
-              <w:rPr>
-                <w:rFonts w:cstheme="minorHAnsi"/>
-                <w:sz w:val="28"/>
-                <w:szCs w:val="28"/>
-              </w:rPr>
-              <w:t>Jalba</w:t>
-            </w:r>
-            <w:proofErr w:type="spellEnd"/>
           </w:p>
         </w:tc>
         <w:tc>
@@ -7674,34 +7337,14 @@
                 <w:szCs w:val="28"/>
               </w:rPr>
             </w:pPr>
-            <w:proofErr w:type="spellStart"/>
             <w:r>
               <w:rPr>
                 <w:rFonts w:cstheme="minorHAnsi"/>
                 <w:sz w:val="28"/>
                 <w:szCs w:val="28"/>
               </w:rPr>
-              <w:t>Asmita</w:t>
+              <w:t>Asmita Upreti</w:t>
             </w:r>
-            <w:proofErr w:type="spellEnd"/>
-            <w:r>
-              <w:rPr>
-                <w:rFonts w:cstheme="minorHAnsi"/>
-                <w:sz w:val="28"/>
-                <w:szCs w:val="28"/>
-              </w:rPr>
-              <w:t xml:space="preserve"> </w:t>
-            </w:r>
-            <w:proofErr w:type="spellStart"/>
-            <w:r>
-              <w:rPr>
-                <w:rFonts w:cstheme="minorHAnsi"/>
-                <w:sz w:val="28"/>
-                <w:szCs w:val="28"/>
-              </w:rPr>
-              <w:t>Upreti</w:t>
-            </w:r>
-            <w:proofErr w:type="spellEnd"/>
           </w:p>
         </w:tc>
         <w:tc>
@@ -7764,6 +7407,7 @@
                 <w:sz w:val="28"/>
                 <w:szCs w:val="28"/>
               </w:rPr>
+              <w:lastRenderedPageBreak/>
               <w:t>Kumkum Rajput</w:t>
             </w:r>
           </w:p>
@@ -7828,18 +7472,8 @@
                 <w:sz w:val="28"/>
                 <w:szCs w:val="28"/>
               </w:rPr>
-              <w:t xml:space="preserve">Nikhil </w:t>
+              <w:t>Nikhil Yaadav</w:t>
             </w:r>
-            <w:proofErr w:type="spellStart"/>
-            <w:r>
-              <w:rPr>
-                <w:rFonts w:cstheme="minorHAnsi"/>
-                <w:sz w:val="28"/>
-                <w:szCs w:val="28"/>
-              </w:rPr>
-              <w:t>Yaadav</w:t>
-            </w:r>
-            <w:proofErr w:type="spellEnd"/>
           </w:p>
         </w:tc>
         <w:tc>
@@ -8249,7 +7883,6 @@
           <w:sz w:val="28"/>
           <w:szCs w:val="28"/>
         </w:rPr>
-        <w:lastRenderedPageBreak/>
         <w:t>Team lead ensured that all team members read the final M1 and agree/understand it before submission</w:t>
       </w:r>
       <w:r>
@@ -8648,6 +8281,119 @@
     </w:lvl>
   </w:abstractNum>
   <w:abstractNum w:abstractNumId="3" w15:restartNumberingAfterBreak="0">
+    <w:nsid w:val="23232007"/>
+    <w:multiLevelType w:val="hybridMultilevel"/>
+    <w:tmpl w:val="9F9234E6"/>
+    <w:lvl w:ilvl="0" w:tplc="08090001">
+      <w:start w:val="1"/>
+      <w:numFmt w:val="bullet"/>
+      <w:lvlText w:val=""/>
+      <w:lvlJc w:val="left"/>
+      <w:pPr>
+        <w:ind w:left="720" w:hanging="360"/>
+      </w:pPr>
+      <w:rPr>
+        <w:rFonts w:ascii="Symbol" w:hAnsi="Symbol" w:hint="default"/>
+      </w:rPr>
+    </w:lvl>
+    <w:lvl w:ilvl="1" w:tplc="08090003" w:tentative="1">
+      <w:start w:val="1"/>
+      <w:numFmt w:val="bullet"/>
+      <w:lvlText w:val="o"/>
+      <w:lvlJc w:val="left"/>
+      <w:pPr>
+        <w:ind w:left="1440" w:hanging="360"/>
+      </w:pPr>
+      <w:rPr>
+        <w:rFonts w:ascii="Courier New" w:hAnsi="Courier New" w:cs="Courier New" w:hint="default"/>
+      </w:rPr>
+    </w:lvl>
+    <w:lvl w:ilvl="2" w:tplc="08090005" w:tentative="1">
+      <w:start w:val="1"/>
+      <w:numFmt w:val="bullet"/>
+      <w:lvlText w:val=""/>
+      <w:lvlJc w:val="left"/>
+      <w:pPr>
+        <w:ind w:left="2160" w:hanging="360"/>
+      </w:pPr>
+      <w:rPr>
+        <w:rFonts w:ascii="Wingdings" w:hAnsi="Wingdings" w:hint="default"/>
+      </w:rPr>
+    </w:lvl>
+    <w:lvl w:ilvl="3" w:tplc="08090001" w:tentative="1">
+      <w:start w:val="1"/>
+      <w:numFmt w:val="bullet"/>
+      <w:lvlText w:val=""/>
+      <w:lvlJc w:val="left"/>
+      <w:pPr>
+        <w:ind w:left="2880" w:hanging="360"/>
+      </w:pPr>
+      <w:rPr>
+        <w:rFonts w:ascii="Symbol" w:hAnsi="Symbol" w:hint="default"/>
+      </w:rPr>
+    </w:lvl>
+    <w:lvl w:ilvl="4" w:tplc="08090003" w:tentative="1">
+      <w:start w:val="1"/>
+      <w:numFmt w:val="bullet"/>
+      <w:lvlText w:val="o"/>
+      <w:lvlJc w:val="left"/>
+      <w:pPr>
+        <w:ind w:left="3600" w:hanging="360"/>
+      </w:pPr>
+      <w:rPr>
+        <w:rFonts w:ascii="Courier New" w:hAnsi="Courier New" w:cs="Courier New" w:hint="default"/>
+      </w:rPr>
+    </w:lvl>
+    <w:lvl w:ilvl="5" w:tplc="08090005" w:tentative="1">
+      <w:start w:val="1"/>
+      <w:numFmt w:val="bullet"/>
+      <w:lvlText w:val=""/>
+      <w:lvlJc w:val="left"/>
+      <w:pPr>
+        <w:ind w:left="4320" w:hanging="360"/>
+      </w:pPr>
+      <w:rPr>
+        <w:rFonts w:ascii="Wingdings" w:hAnsi="Wingdings" w:hint="default"/>
+      </w:rPr>
+    </w:lvl>
+    <w:lvl w:ilvl="6" w:tplc="08090001" w:tentative="1">
+      <w:start w:val="1"/>
+      <w:numFmt w:val="bullet"/>
+      <w:lvlText w:val=""/>
+      <w:lvlJc w:val="left"/>
+      <w:pPr>
+        <w:ind w:left="5040" w:hanging="360"/>
+      </w:pPr>
+      <w:rPr>
+        <w:rFonts w:ascii="Symbol" w:hAnsi="Symbol" w:hint="default"/>
+      </w:rPr>
+    </w:lvl>
+    <w:lvl w:ilvl="7" w:tplc="08090003" w:tentative="1">
+      <w:start w:val="1"/>
+      <w:numFmt w:val="bullet"/>
+      <w:lvlText w:val="o"/>
+      <w:lvlJc w:val="left"/>
+      <w:pPr>
+        <w:ind w:left="5760" w:hanging="360"/>
+      </w:pPr>
+      <w:rPr>
+        <w:rFonts w:ascii="Courier New" w:hAnsi="Courier New" w:cs="Courier New" w:hint="default"/>
+      </w:rPr>
+    </w:lvl>
+    <w:lvl w:ilvl="8" w:tplc="08090005" w:tentative="1">
+      <w:start w:val="1"/>
+      <w:numFmt w:val="bullet"/>
+      <w:lvlText w:val=""/>
+      <w:lvlJc w:val="left"/>
+      <w:pPr>
+        <w:ind w:left="6480" w:hanging="360"/>
+      </w:pPr>
+      <w:rPr>
+        <w:rFonts w:ascii="Wingdings" w:hAnsi="Wingdings" w:hint="default"/>
+      </w:rPr>
+    </w:lvl>
+  </w:abstractNum>
+  <w:abstractNum w:abstractNumId="4" w15:restartNumberingAfterBreak="0">
     <w:nsid w:val="3BC1251D"/>
     <w:multiLevelType w:val="multilevel"/>
     <w:tmpl w:val="E5245BB4"/>
@@ -8760,7 +8506,7 @@
       </w:pPr>
     </w:lvl>
   </w:abstractNum>
-  <w:abstractNum w:abstractNumId="4" w15:restartNumberingAfterBreak="0">
+  <w:abstractNum w:abstractNumId="5" w15:restartNumberingAfterBreak="0">
     <w:nsid w:val="44E70DDA"/>
     <w:multiLevelType w:val="hybridMultilevel"/>
     <w:tmpl w:val="0BA0562A"/>
@@ -8873,7 +8619,7 @@
       </w:rPr>
     </w:lvl>
   </w:abstractNum>
-  <w:abstractNum w:abstractNumId="5" w15:restartNumberingAfterBreak="0">
+  <w:abstractNum w:abstractNumId="6" w15:restartNumberingAfterBreak="0">
     <w:nsid w:val="485354F2"/>
     <w:multiLevelType w:val="multilevel"/>
     <w:tmpl w:val="14CAFE1A"/>
@@ -8986,7 +8732,7 @@
       </w:pPr>
     </w:lvl>
   </w:abstractNum>
-  <w:abstractNum w:abstractNumId="6" w15:restartNumberingAfterBreak="0">
+  <w:abstractNum w:abstractNumId="7" w15:restartNumberingAfterBreak="0">
     <w:nsid w:val="53897299"/>
     <w:multiLevelType w:val="hybridMultilevel"/>
     <w:tmpl w:val="145C8690"/>
@@ -9077,7 +8823,7 @@
       </w:pPr>
     </w:lvl>
   </w:abstractNum>
-  <w:abstractNum w:abstractNumId="7" w15:restartNumberingAfterBreak="0">
+  <w:abstractNum w:abstractNumId="8" w15:restartNumberingAfterBreak="0">
     <w:nsid w:val="5F365D18"/>
     <w:multiLevelType w:val="hybridMultilevel"/>
     <w:tmpl w:val="A2D41B96"/>
@@ -9163,7 +8909,7 @@
       </w:pPr>
     </w:lvl>
   </w:abstractNum>
-  <w:abstractNum w:abstractNumId="8" w15:restartNumberingAfterBreak="0">
+  <w:abstractNum w:abstractNumId="9" w15:restartNumberingAfterBreak="0">
     <w:nsid w:val="6101369F"/>
     <w:multiLevelType w:val="multilevel"/>
     <w:tmpl w:val="773A54DA"/>
@@ -9276,7 +9022,7 @@
       </w:pPr>
     </w:lvl>
   </w:abstractNum>
-  <w:abstractNum w:abstractNumId="9" w15:restartNumberingAfterBreak="0">
+  <w:abstractNum w:abstractNumId="10" w15:restartNumberingAfterBreak="0">
     <w:nsid w:val="6A510336"/>
     <w:multiLevelType w:val="hybridMultilevel"/>
     <w:tmpl w:val="C6BEE51A"/>
@@ -9390,7 +9136,7 @@
       </w:rPr>
     </w:lvl>
   </w:abstractNum>
-  <w:abstractNum w:abstractNumId="10" w15:restartNumberingAfterBreak="0">
+  <w:abstractNum w:abstractNumId="11" w15:restartNumberingAfterBreak="0">
     <w:nsid w:val="78AA6164"/>
     <w:multiLevelType w:val="hybridMultilevel"/>
     <w:tmpl w:val="20303B92"/>
@@ -9477,19 +9223,19 @@
     </w:lvl>
   </w:abstractNum>
   <w:num w:numId="1">
-    <w:abstractNumId w:val="9"/>
+    <w:abstractNumId w:val="10"/>
   </w:num>
   <w:num w:numId="2">
     <w:abstractNumId w:val="1"/>
   </w:num>
   <w:num w:numId="3">
-    <w:abstractNumId w:val="6"/>
+    <w:abstractNumId w:val="7"/>
   </w:num>
   <w:num w:numId="4">
     <w:abstractNumId w:val="2"/>
   </w:num>
   <w:num w:numId="5">
-    <w:abstractNumId w:val="3"/>
+    <w:abstractNumId w:val="4"/>
     <w:lvlOverride w:ilvl="0">
       <w:lvl w:ilvl="0">
         <w:numFmt w:val="decimal"/>
@@ -9499,7 +9245,7 @@
     </w:lvlOverride>
   </w:num>
   <w:num w:numId="6">
-    <w:abstractNumId w:val="5"/>
+    <w:abstractNumId w:val="6"/>
     <w:lvlOverride w:ilvl="0">
       <w:lvl w:ilvl="0">
         <w:numFmt w:val="decimal"/>
@@ -9509,7 +9255,7 @@
     </w:lvlOverride>
   </w:num>
   <w:num w:numId="7">
-    <w:abstractNumId w:val="8"/>
+    <w:abstractNumId w:val="9"/>
     <w:lvlOverride w:ilvl="0">
       <w:lvl w:ilvl="0">
         <w:numFmt w:val="decimal"/>
@@ -9519,16 +9265,19 @@
     </w:lvlOverride>
   </w:num>
   <w:num w:numId="8">
-    <w:abstractNumId w:val="4"/>
+    <w:abstractNumId w:val="5"/>
   </w:num>
   <w:num w:numId="9">
-    <w:abstractNumId w:val="7"/>
+    <w:abstractNumId w:val="8"/>
   </w:num>
   <w:num w:numId="10">
     <w:abstractNumId w:val="0"/>
   </w:num>
   <w:num w:numId="11">
-    <w:abstractNumId w:val="10"/>
+    <w:abstractNumId w:val="11"/>
+  </w:num>
+  <w:num w:numId="12">
+    <w:abstractNumId w:val="3"/>
   </w:num>
 </w:numbering>
 </file>
@@ -9705,7 +9454,7 @@
     <w:lsdException w:name="Table Web 2" w:semiHidden="1" w:unhideWhenUsed="1"/>
     <w:lsdException w:name="Table Web 3" w:semiHidden="1" w:unhideWhenUsed="1"/>
     <w:lsdException w:name="Balloon Text" w:semiHidden="1" w:unhideWhenUsed="1"/>
-    <w:lsdException w:name="Table Grid" w:semiHidden="1" w:uiPriority="39" w:unhideWhenUsed="1"/>
+    <w:lsdException w:name="Table Grid" w:uiPriority="39"/>
     <w:lsdException w:name="Table Theme" w:semiHidden="1" w:unhideWhenUsed="1"/>
     <w:lsdException w:name="Placeholder Text" w:semiHidden="1"/>
     <w:lsdException w:name="No Spacing" w:uiPriority="1" w:qFormat="1"/>
@@ -10300,4 +10049,16 @@
   <a:objectDefaults/>
   <a:extraClrSchemeLst/>
 </a:theme>
+</file>
+
+<file path=customXml/item1.xml><?xml version="1.0" encoding="utf-8"?>
+<b:Sources xmlns:b="http://schemas.openxmlformats.org/officeDocument/2006/bibliography" xmlns="http://schemas.openxmlformats.org/officeDocument/2006/bibliography" SelectedStyle="/APASixthEditionOfficeOnline.xsl" StyleName="APA" Version="6"/>
+</file>
+
+<file path=customXml/itemProps1.xml><?xml version="1.0" encoding="utf-8"?>
+<ds:datastoreItem xmlns:ds="http://schemas.openxmlformats.org/officeDocument/2006/customXml" ds:itemID="{457EF831-FF4C-BA4A-AE46-BB57D0B2CD79}">
+  <ds:schemaRefs>
+    <ds:schemaRef ds:uri="http://schemas.openxmlformats.org/officeDocument/2006/bibliography"/>
+  </ds:schemaRefs>
+</ds:datastoreItem>
 </file>
</xml_diff>

<commit_message>
added descriptions for the stated feature
</commit_message>
<xml_diff>
--- a/Milestones/M1.docx
+++ b/Milestones/M1.docx
@@ -88,7 +88,67 @@
           <w:sz w:val="28"/>
           <w:szCs w:val="28"/>
         </w:rPr>
-        <w:t>Our product “HSF-Marketplace” is an e-commerce site targetting the students of Hochschule Fulda. Being a focussed product it is extremely easy for us to align ourselves with the expectations of our targetted audience by closely observing their shopping patterns. </w:t>
+        <w:t xml:space="preserve">Our product “HSF-Marketplace” is an e-commerce site </w:t>
+      </w:r>
+      <w:proofErr w:type="spellStart"/>
+      <w:r>
+        <w:rPr>
+          <w:rFonts w:eastAsia="Times New Roman" w:cstheme="minorHAnsi"/>
+          <w:color w:val="000000"/>
+          <w:sz w:val="28"/>
+          <w:szCs w:val="28"/>
+        </w:rPr>
+        <w:t>targetting</w:t>
+      </w:r>
+      <w:proofErr w:type="spellEnd"/>
+      <w:r>
+        <w:rPr>
+          <w:rFonts w:eastAsia="Times New Roman" w:cstheme="minorHAnsi"/>
+          <w:color w:val="000000"/>
+          <w:sz w:val="28"/>
+          <w:szCs w:val="28"/>
+        </w:rPr>
+        <w:t xml:space="preserve"> the students of Hochschule Fulda. Being a </w:t>
+      </w:r>
+      <w:proofErr w:type="spellStart"/>
+      <w:r>
+        <w:rPr>
+          <w:rFonts w:eastAsia="Times New Roman" w:cstheme="minorHAnsi"/>
+          <w:color w:val="000000"/>
+          <w:sz w:val="28"/>
+          <w:szCs w:val="28"/>
+        </w:rPr>
+        <w:t>focussed</w:t>
+      </w:r>
+      <w:proofErr w:type="spellEnd"/>
+      <w:r>
+        <w:rPr>
+          <w:rFonts w:eastAsia="Times New Roman" w:cstheme="minorHAnsi"/>
+          <w:color w:val="000000"/>
+          <w:sz w:val="28"/>
+          <w:szCs w:val="28"/>
+        </w:rPr>
+        <w:t xml:space="preserve"> product it is extremely easy for us to align ourselves with the expectations of our </w:t>
+      </w:r>
+      <w:proofErr w:type="spellStart"/>
+      <w:r>
+        <w:rPr>
+          <w:rFonts w:eastAsia="Times New Roman" w:cstheme="minorHAnsi"/>
+          <w:color w:val="000000"/>
+          <w:sz w:val="28"/>
+          <w:szCs w:val="28"/>
+        </w:rPr>
+        <w:t>targetted</w:t>
+      </w:r>
+      <w:proofErr w:type="spellEnd"/>
+      <w:r>
+        <w:rPr>
+          <w:rFonts w:eastAsia="Times New Roman" w:cstheme="minorHAnsi"/>
+          <w:color w:val="000000"/>
+          <w:sz w:val="28"/>
+          <w:szCs w:val="28"/>
+        </w:rPr>
+        <w:t xml:space="preserve"> audience by closely observing their shopping patterns. </w:t>
       </w:r>
     </w:p>
     <w:p>
@@ -273,7 +333,47 @@
           <w:sz w:val="28"/>
           <w:szCs w:val="28"/>
         </w:rPr>
-        <w:t>This platform can become a reality only with the help of the blood, sweat, and tears of a well-coordinated team of software developers and platform experts, fortunately for us, we have the developers with more than 2 years of experience in the industry in all the different fields. Jobayer Mojumdar our frontend lead developer has developed e-commerce sites in his past projects, our database manager Kumkum Rajput has worked in the industry for the same for over 5 years, Dan, our team leaded has worked as frontend and back en</w:t>
+        <w:t xml:space="preserve">This platform can become a reality only with the help of the blood, sweat, and tears of a well-coordinated team of software developers and platform experts, fortunately for us, we have the developers with more than 2 years of experience in the industry in all the different fields. </w:t>
+      </w:r>
+      <w:proofErr w:type="spellStart"/>
+      <w:r>
+        <w:rPr>
+          <w:rFonts w:eastAsia="Times New Roman" w:cstheme="minorHAnsi"/>
+          <w:color w:val="000000"/>
+          <w:sz w:val="28"/>
+          <w:szCs w:val="28"/>
+        </w:rPr>
+        <w:t>Jobayer</w:t>
+      </w:r>
+      <w:proofErr w:type="spellEnd"/>
+      <w:r>
+        <w:rPr>
+          <w:rFonts w:eastAsia="Times New Roman" w:cstheme="minorHAnsi"/>
+          <w:color w:val="000000"/>
+          <w:sz w:val="28"/>
+          <w:szCs w:val="28"/>
+        </w:rPr>
+        <w:t xml:space="preserve"> </w:t>
+      </w:r>
+      <w:proofErr w:type="spellStart"/>
+      <w:r>
+        <w:rPr>
+          <w:rFonts w:eastAsia="Times New Roman" w:cstheme="minorHAnsi"/>
+          <w:color w:val="000000"/>
+          <w:sz w:val="28"/>
+          <w:szCs w:val="28"/>
+        </w:rPr>
+        <w:t>Mojumdar</w:t>
+      </w:r>
+      <w:proofErr w:type="spellEnd"/>
+      <w:r>
+        <w:rPr>
+          <w:rFonts w:eastAsia="Times New Roman" w:cstheme="minorHAnsi"/>
+          <w:color w:val="000000"/>
+          <w:sz w:val="28"/>
+          <w:szCs w:val="28"/>
+        </w:rPr>
+        <w:t xml:space="preserve"> our frontend lead developer has developed e-commerce sites in his past projects, our database manager Kumkum Rajput has worked in the industry for the same for over 5 years, Dan, our team leaded has worked as frontend and back en</w:t>
       </w:r>
       <w:r>
         <w:rPr>
@@ -309,7 +409,47 @@
           <w:sz w:val="28"/>
           <w:szCs w:val="28"/>
         </w:rPr>
-        <w:t xml:space="preserve"> on the backend Asmita Upreti has worked for over 2 years in iOS development and is currently working as a mobile software developer and Nikhil Yadav who is also working on the backend has experience of PHP for over 2 years and working currently on the same as a  software developer.</w:t>
+        <w:t xml:space="preserve"> on the backend </w:t>
+      </w:r>
+      <w:proofErr w:type="spellStart"/>
+      <w:r>
+        <w:rPr>
+          <w:rFonts w:eastAsia="Times New Roman" w:cstheme="minorHAnsi"/>
+          <w:color w:val="000000"/>
+          <w:sz w:val="28"/>
+          <w:szCs w:val="28"/>
+        </w:rPr>
+        <w:t>Asmita</w:t>
+      </w:r>
+      <w:proofErr w:type="spellEnd"/>
+      <w:r>
+        <w:rPr>
+          <w:rFonts w:eastAsia="Times New Roman" w:cstheme="minorHAnsi"/>
+          <w:color w:val="000000"/>
+          <w:sz w:val="28"/>
+          <w:szCs w:val="28"/>
+        </w:rPr>
+        <w:t xml:space="preserve"> </w:t>
+      </w:r>
+      <w:proofErr w:type="spellStart"/>
+      <w:r>
+        <w:rPr>
+          <w:rFonts w:eastAsia="Times New Roman" w:cstheme="minorHAnsi"/>
+          <w:color w:val="000000"/>
+          <w:sz w:val="28"/>
+          <w:szCs w:val="28"/>
+        </w:rPr>
+        <w:t>Upreti</w:t>
+      </w:r>
+      <w:proofErr w:type="spellEnd"/>
+      <w:r>
+        <w:rPr>
+          <w:rFonts w:eastAsia="Times New Roman" w:cstheme="minorHAnsi"/>
+          <w:color w:val="000000"/>
+          <w:sz w:val="28"/>
+          <w:szCs w:val="28"/>
+        </w:rPr>
+        <w:t xml:space="preserve"> has worked for over 2 years in iOS development and is currently working as a mobile software developer and Nikhil Yadav who is also working on the backend has experience of PHP for over 2 years and working currently on the same as a  software developer.</w:t>
       </w:r>
     </w:p>
     <w:p>
@@ -2234,6 +2374,7 @@
           <w:szCs w:val="28"/>
         </w:rPr>
       </w:pPr>
+      <w:proofErr w:type="spellStart"/>
       <w:r>
         <w:rPr>
           <w:rFonts w:eastAsia="Times New Roman" w:cstheme="minorHAnsi"/>
@@ -2253,6 +2394,7 @@
         </w:rPr>
         <w:t>SuperUser:Admin</w:t>
       </w:r>
+      <w:proofErr w:type="spellEnd"/>
       <w:proofErr w:type="gramEnd"/>
       <w:r>
         <w:rPr>
@@ -2275,14 +2417,25 @@
           <w:szCs w:val="28"/>
         </w:rPr>
       </w:pPr>
-      <w:r>
-        <w:rPr>
-          <w:rFonts w:eastAsia="Times New Roman" w:cstheme="minorHAnsi"/>
-          <w:color w:val="000000"/>
-          <w:sz w:val="28"/>
-          <w:szCs w:val="28"/>
-        </w:rPr>
-        <w:t>SUserID, </w:t>
+      <w:proofErr w:type="spellStart"/>
+      <w:r>
+        <w:rPr>
+          <w:rFonts w:eastAsia="Times New Roman" w:cstheme="minorHAnsi"/>
+          <w:color w:val="000000"/>
+          <w:sz w:val="28"/>
+          <w:szCs w:val="28"/>
+        </w:rPr>
+        <w:t>SUserID</w:t>
+      </w:r>
+      <w:proofErr w:type="spellEnd"/>
+      <w:r>
+        <w:rPr>
+          <w:rFonts w:eastAsia="Times New Roman" w:cstheme="minorHAnsi"/>
+          <w:color w:val="000000"/>
+          <w:sz w:val="28"/>
+          <w:szCs w:val="28"/>
+        </w:rPr>
+        <w:t>, </w:t>
       </w:r>
     </w:p>
     <w:p>
@@ -2296,6 +2449,7 @@
           <w:szCs w:val="28"/>
         </w:rPr>
       </w:pPr>
+      <w:proofErr w:type="spellStart"/>
       <w:r>
         <w:rPr>
           <w:rFonts w:eastAsia="Times New Roman" w:cstheme="minorHAnsi"/>
@@ -2304,7 +2458,17 @@
           <w:szCs w:val="28"/>
         </w:rPr>
         <w:lastRenderedPageBreak/>
-        <w:t>SFirstName,</w:t>
+        <w:t>SFirstName</w:t>
+      </w:r>
+      <w:proofErr w:type="spellEnd"/>
+      <w:r>
+        <w:rPr>
+          <w:rFonts w:eastAsia="Times New Roman" w:cstheme="minorHAnsi"/>
+          <w:color w:val="000000"/>
+          <w:sz w:val="28"/>
+          <w:szCs w:val="28"/>
+        </w:rPr>
+        <w:t>,</w:t>
       </w:r>
     </w:p>
     <w:p>
@@ -2318,14 +2482,25 @@
           <w:szCs w:val="28"/>
         </w:rPr>
       </w:pPr>
-      <w:r>
-        <w:rPr>
-          <w:rFonts w:eastAsia="Times New Roman" w:cstheme="minorHAnsi"/>
-          <w:color w:val="000000"/>
-          <w:sz w:val="28"/>
-          <w:szCs w:val="28"/>
-        </w:rPr>
-        <w:t>SLastName, </w:t>
+      <w:proofErr w:type="spellStart"/>
+      <w:r>
+        <w:rPr>
+          <w:rFonts w:eastAsia="Times New Roman" w:cstheme="minorHAnsi"/>
+          <w:color w:val="000000"/>
+          <w:sz w:val="28"/>
+          <w:szCs w:val="28"/>
+        </w:rPr>
+        <w:t>SLastName</w:t>
+      </w:r>
+      <w:proofErr w:type="spellEnd"/>
+      <w:r>
+        <w:rPr>
+          <w:rFonts w:eastAsia="Times New Roman" w:cstheme="minorHAnsi"/>
+          <w:color w:val="000000"/>
+          <w:sz w:val="28"/>
+          <w:szCs w:val="28"/>
+        </w:rPr>
+        <w:t>, </w:t>
       </w:r>
     </w:p>
     <w:p>
@@ -2439,14 +2614,25 @@
           <w:szCs w:val="28"/>
         </w:rPr>
       </w:pPr>
-      <w:r>
-        <w:rPr>
-          <w:rFonts w:eastAsia="Times New Roman" w:cstheme="minorHAnsi"/>
-          <w:color w:val="000000"/>
-          <w:sz w:val="28"/>
-          <w:szCs w:val="28"/>
-        </w:rPr>
-        <w:t>Table_Users: User information is added to the database with unique ID.  This has columns as-</w:t>
+      <w:proofErr w:type="spellStart"/>
+      <w:r>
+        <w:rPr>
+          <w:rFonts w:eastAsia="Times New Roman" w:cstheme="minorHAnsi"/>
+          <w:color w:val="000000"/>
+          <w:sz w:val="28"/>
+          <w:szCs w:val="28"/>
+        </w:rPr>
+        <w:t>Table_Users</w:t>
+      </w:r>
+      <w:proofErr w:type="spellEnd"/>
+      <w:r>
+        <w:rPr>
+          <w:rFonts w:eastAsia="Times New Roman" w:cstheme="minorHAnsi"/>
+          <w:color w:val="000000"/>
+          <w:sz w:val="28"/>
+          <w:szCs w:val="28"/>
+        </w:rPr>
+        <w:t>: User information is added to the database with unique ID.  This has columns as-</w:t>
       </w:r>
     </w:p>
     <w:p>
@@ -2460,14 +2646,25 @@
           <w:szCs w:val="28"/>
         </w:rPr>
       </w:pPr>
-      <w:r>
-        <w:rPr>
-          <w:rFonts w:eastAsia="Times New Roman" w:cstheme="minorHAnsi"/>
-          <w:color w:val="000000"/>
-          <w:sz w:val="28"/>
-          <w:szCs w:val="28"/>
-        </w:rPr>
-        <w:t>UserID, </w:t>
+      <w:proofErr w:type="spellStart"/>
+      <w:r>
+        <w:rPr>
+          <w:rFonts w:eastAsia="Times New Roman" w:cstheme="minorHAnsi"/>
+          <w:color w:val="000000"/>
+          <w:sz w:val="28"/>
+          <w:szCs w:val="28"/>
+        </w:rPr>
+        <w:t>UserID</w:t>
+      </w:r>
+      <w:proofErr w:type="spellEnd"/>
+      <w:r>
+        <w:rPr>
+          <w:rFonts w:eastAsia="Times New Roman" w:cstheme="minorHAnsi"/>
+          <w:color w:val="000000"/>
+          <w:sz w:val="28"/>
+          <w:szCs w:val="28"/>
+        </w:rPr>
+        <w:t>, </w:t>
       </w:r>
     </w:p>
     <w:p>
@@ -2502,14 +2699,25 @@
           <w:szCs w:val="28"/>
         </w:rPr>
       </w:pPr>
-      <w:r>
-        <w:rPr>
-          <w:rFonts w:eastAsia="Times New Roman" w:cstheme="minorHAnsi"/>
-          <w:color w:val="000000"/>
-          <w:sz w:val="28"/>
-          <w:szCs w:val="28"/>
-        </w:rPr>
-        <w:t>LastName, </w:t>
+      <w:proofErr w:type="spellStart"/>
+      <w:r>
+        <w:rPr>
+          <w:rFonts w:eastAsia="Times New Roman" w:cstheme="minorHAnsi"/>
+          <w:color w:val="000000"/>
+          <w:sz w:val="28"/>
+          <w:szCs w:val="28"/>
+        </w:rPr>
+        <w:t>LastName</w:t>
+      </w:r>
+      <w:proofErr w:type="spellEnd"/>
+      <w:r>
+        <w:rPr>
+          <w:rFonts w:eastAsia="Times New Roman" w:cstheme="minorHAnsi"/>
+          <w:color w:val="000000"/>
+          <w:sz w:val="28"/>
+          <w:szCs w:val="28"/>
+        </w:rPr>
+        <w:t>, </w:t>
       </w:r>
     </w:p>
     <w:p>
@@ -2628,14 +2836,25 @@
           <w:szCs w:val="28"/>
         </w:rPr>
       </w:pPr>
-      <w:r>
-        <w:rPr>
-          <w:rFonts w:eastAsia="Times New Roman" w:cstheme="minorHAnsi"/>
-          <w:color w:val="000000"/>
-          <w:sz w:val="28"/>
-          <w:szCs w:val="28"/>
-        </w:rPr>
-        <w:t>VerifiedEmail,</w:t>
+      <w:proofErr w:type="spellStart"/>
+      <w:r>
+        <w:rPr>
+          <w:rFonts w:eastAsia="Times New Roman" w:cstheme="minorHAnsi"/>
+          <w:color w:val="000000"/>
+          <w:sz w:val="28"/>
+          <w:szCs w:val="28"/>
+        </w:rPr>
+        <w:t>VerifiedEmail</w:t>
+      </w:r>
+      <w:proofErr w:type="spellEnd"/>
+      <w:r>
+        <w:rPr>
+          <w:rFonts w:eastAsia="Times New Roman" w:cstheme="minorHAnsi"/>
+          <w:color w:val="000000"/>
+          <w:sz w:val="28"/>
+          <w:szCs w:val="28"/>
+        </w:rPr>
+        <w:t>,</w:t>
       </w:r>
     </w:p>
     <w:p>
@@ -2649,14 +2868,25 @@
           <w:szCs w:val="28"/>
         </w:rPr>
       </w:pPr>
-      <w:r>
-        <w:rPr>
-          <w:rFonts w:eastAsia="Times New Roman" w:cstheme="minorHAnsi"/>
-          <w:color w:val="000000"/>
-          <w:sz w:val="28"/>
-          <w:szCs w:val="28"/>
-        </w:rPr>
-        <w:t>VerificationCode,</w:t>
+      <w:proofErr w:type="spellStart"/>
+      <w:r>
+        <w:rPr>
+          <w:rFonts w:eastAsia="Times New Roman" w:cstheme="minorHAnsi"/>
+          <w:color w:val="000000"/>
+          <w:sz w:val="28"/>
+          <w:szCs w:val="28"/>
+        </w:rPr>
+        <w:t>VerificationCode</w:t>
+      </w:r>
+      <w:proofErr w:type="spellEnd"/>
+      <w:r>
+        <w:rPr>
+          <w:rFonts w:eastAsia="Times New Roman" w:cstheme="minorHAnsi"/>
+          <w:color w:val="000000"/>
+          <w:sz w:val="28"/>
+          <w:szCs w:val="28"/>
+        </w:rPr>
+        <w:t>,</w:t>
       </w:r>
     </w:p>
     <w:p>
@@ -2670,14 +2900,25 @@
           <w:szCs w:val="28"/>
         </w:rPr>
       </w:pPr>
-      <w:r>
-        <w:rPr>
-          <w:rFonts w:eastAsia="Times New Roman" w:cstheme="minorHAnsi"/>
-          <w:color w:val="000000"/>
-          <w:sz w:val="28"/>
-          <w:szCs w:val="28"/>
-        </w:rPr>
-        <w:t>UserIP,</w:t>
+      <w:proofErr w:type="spellStart"/>
+      <w:r>
+        <w:rPr>
+          <w:rFonts w:eastAsia="Times New Roman" w:cstheme="minorHAnsi"/>
+          <w:color w:val="000000"/>
+          <w:sz w:val="28"/>
+          <w:szCs w:val="28"/>
+        </w:rPr>
+        <w:t>UserIP</w:t>
+      </w:r>
+      <w:proofErr w:type="spellEnd"/>
+      <w:r>
+        <w:rPr>
+          <w:rFonts w:eastAsia="Times New Roman" w:cstheme="minorHAnsi"/>
+          <w:color w:val="000000"/>
+          <w:sz w:val="28"/>
+          <w:szCs w:val="28"/>
+        </w:rPr>
+        <w:t>,</w:t>
       </w:r>
     </w:p>
     <w:p>
@@ -2691,14 +2932,25 @@
           <w:szCs w:val="28"/>
         </w:rPr>
       </w:pPr>
-      <w:r>
-        <w:rPr>
-          <w:rFonts w:eastAsia="Times New Roman" w:cstheme="minorHAnsi"/>
-          <w:color w:val="000000"/>
-          <w:sz w:val="28"/>
-          <w:szCs w:val="28"/>
-        </w:rPr>
-        <w:t>UserPhone,</w:t>
+      <w:proofErr w:type="spellStart"/>
+      <w:r>
+        <w:rPr>
+          <w:rFonts w:eastAsia="Times New Roman" w:cstheme="minorHAnsi"/>
+          <w:color w:val="000000"/>
+          <w:sz w:val="28"/>
+          <w:szCs w:val="28"/>
+        </w:rPr>
+        <w:t>UserPhone</w:t>
+      </w:r>
+      <w:proofErr w:type="spellEnd"/>
+      <w:r>
+        <w:rPr>
+          <w:rFonts w:eastAsia="Times New Roman" w:cstheme="minorHAnsi"/>
+          <w:color w:val="000000"/>
+          <w:sz w:val="28"/>
+          <w:szCs w:val="28"/>
+        </w:rPr>
+        <w:t>,</w:t>
       </w:r>
     </w:p>
     <w:p>
@@ -2770,14 +3022,25 @@
           <w:szCs w:val="28"/>
         </w:rPr>
       </w:pPr>
-      <w:r>
-        <w:rPr>
-          <w:rFonts w:eastAsia="Times New Roman" w:cstheme="minorHAnsi"/>
-          <w:color w:val="000000"/>
-          <w:sz w:val="28"/>
-          <w:szCs w:val="28"/>
-        </w:rPr>
-        <w:t>Table_Product: Complete product information is stored in this table.  </w:t>
+      <w:proofErr w:type="spellStart"/>
+      <w:r>
+        <w:rPr>
+          <w:rFonts w:eastAsia="Times New Roman" w:cstheme="minorHAnsi"/>
+          <w:color w:val="000000"/>
+          <w:sz w:val="28"/>
+          <w:szCs w:val="28"/>
+        </w:rPr>
+        <w:t>Table_Product</w:t>
+      </w:r>
+      <w:proofErr w:type="spellEnd"/>
+      <w:r>
+        <w:rPr>
+          <w:rFonts w:eastAsia="Times New Roman" w:cstheme="minorHAnsi"/>
+          <w:color w:val="000000"/>
+          <w:sz w:val="28"/>
+          <w:szCs w:val="28"/>
+        </w:rPr>
+        <w:t>: Complete product information is stored in this table.  </w:t>
       </w:r>
     </w:p>
     <w:p>
@@ -2791,14 +3054,25 @@
           <w:szCs w:val="28"/>
         </w:rPr>
       </w:pPr>
-      <w:r>
-        <w:rPr>
-          <w:rFonts w:eastAsia="Times New Roman" w:cstheme="minorHAnsi"/>
-          <w:color w:val="000000"/>
-          <w:sz w:val="28"/>
-          <w:szCs w:val="28"/>
-        </w:rPr>
-        <w:t>ProductID, </w:t>
+      <w:proofErr w:type="spellStart"/>
+      <w:r>
+        <w:rPr>
+          <w:rFonts w:eastAsia="Times New Roman" w:cstheme="minorHAnsi"/>
+          <w:color w:val="000000"/>
+          <w:sz w:val="28"/>
+          <w:szCs w:val="28"/>
+        </w:rPr>
+        <w:t>ProductID</w:t>
+      </w:r>
+      <w:proofErr w:type="spellEnd"/>
+      <w:r>
+        <w:rPr>
+          <w:rFonts w:eastAsia="Times New Roman" w:cstheme="minorHAnsi"/>
+          <w:color w:val="000000"/>
+          <w:sz w:val="28"/>
+          <w:szCs w:val="28"/>
+        </w:rPr>
+        <w:t>, </w:t>
       </w:r>
     </w:p>
     <w:p>
@@ -2812,14 +3086,25 @@
           <w:szCs w:val="28"/>
         </w:rPr>
       </w:pPr>
-      <w:r>
-        <w:rPr>
-          <w:rFonts w:eastAsia="Times New Roman" w:cstheme="minorHAnsi"/>
-          <w:color w:val="000000"/>
-          <w:sz w:val="28"/>
-          <w:szCs w:val="28"/>
-        </w:rPr>
-        <w:t>ProductSKU, </w:t>
+      <w:proofErr w:type="spellStart"/>
+      <w:r>
+        <w:rPr>
+          <w:rFonts w:eastAsia="Times New Roman" w:cstheme="minorHAnsi"/>
+          <w:color w:val="000000"/>
+          <w:sz w:val="28"/>
+          <w:szCs w:val="28"/>
+        </w:rPr>
+        <w:t>ProductSKU</w:t>
+      </w:r>
+      <w:proofErr w:type="spellEnd"/>
+      <w:r>
+        <w:rPr>
+          <w:rFonts w:eastAsia="Times New Roman" w:cstheme="minorHAnsi"/>
+          <w:color w:val="000000"/>
+          <w:sz w:val="28"/>
+          <w:szCs w:val="28"/>
+        </w:rPr>
+        <w:t>, </w:t>
       </w:r>
     </w:p>
     <w:p>
@@ -2854,14 +3139,25 @@
           <w:szCs w:val="28"/>
         </w:rPr>
       </w:pPr>
-      <w:r>
-        <w:rPr>
-          <w:rFonts w:eastAsia="Times New Roman" w:cstheme="minorHAnsi"/>
-          <w:color w:val="000000"/>
-          <w:sz w:val="28"/>
-          <w:szCs w:val="28"/>
-        </w:rPr>
-        <w:t>ProductCost, </w:t>
+      <w:proofErr w:type="spellStart"/>
+      <w:r>
+        <w:rPr>
+          <w:rFonts w:eastAsia="Times New Roman" w:cstheme="minorHAnsi"/>
+          <w:color w:val="000000"/>
+          <w:sz w:val="28"/>
+          <w:szCs w:val="28"/>
+        </w:rPr>
+        <w:t>ProductCost</w:t>
+      </w:r>
+      <w:proofErr w:type="spellEnd"/>
+      <w:r>
+        <w:rPr>
+          <w:rFonts w:eastAsia="Times New Roman" w:cstheme="minorHAnsi"/>
+          <w:color w:val="000000"/>
+          <w:sz w:val="28"/>
+          <w:szCs w:val="28"/>
+        </w:rPr>
+        <w:t>, </w:t>
       </w:r>
     </w:p>
     <w:p>
@@ -2875,14 +3171,25 @@
           <w:szCs w:val="28"/>
         </w:rPr>
       </w:pPr>
-      <w:r>
-        <w:rPr>
-          <w:rFonts w:eastAsia="Times New Roman" w:cstheme="minorHAnsi"/>
-          <w:color w:val="000000"/>
-          <w:sz w:val="28"/>
-          <w:szCs w:val="28"/>
-        </w:rPr>
-        <w:t>ProductCategory, </w:t>
+      <w:proofErr w:type="spellStart"/>
+      <w:r>
+        <w:rPr>
+          <w:rFonts w:eastAsia="Times New Roman" w:cstheme="minorHAnsi"/>
+          <w:color w:val="000000"/>
+          <w:sz w:val="28"/>
+          <w:szCs w:val="28"/>
+        </w:rPr>
+        <w:t>ProductCategory</w:t>
+      </w:r>
+      <w:proofErr w:type="spellEnd"/>
+      <w:r>
+        <w:rPr>
+          <w:rFonts w:eastAsia="Times New Roman" w:cstheme="minorHAnsi"/>
+          <w:color w:val="000000"/>
+          <w:sz w:val="28"/>
+          <w:szCs w:val="28"/>
+        </w:rPr>
+        <w:t>, </w:t>
       </w:r>
     </w:p>
     <w:p>
@@ -2896,14 +3203,25 @@
           <w:szCs w:val="28"/>
         </w:rPr>
       </w:pPr>
-      <w:r>
-        <w:rPr>
-          <w:rFonts w:eastAsia="Times New Roman" w:cstheme="minorHAnsi"/>
-          <w:color w:val="000000"/>
-          <w:sz w:val="28"/>
-          <w:szCs w:val="28"/>
-        </w:rPr>
-        <w:t>ProductCategoryID,</w:t>
+      <w:proofErr w:type="spellStart"/>
+      <w:r>
+        <w:rPr>
+          <w:rFonts w:eastAsia="Times New Roman" w:cstheme="minorHAnsi"/>
+          <w:color w:val="000000"/>
+          <w:sz w:val="28"/>
+          <w:szCs w:val="28"/>
+        </w:rPr>
+        <w:t>ProductCategoryID</w:t>
+      </w:r>
+      <w:proofErr w:type="spellEnd"/>
+      <w:r>
+        <w:rPr>
+          <w:rFonts w:eastAsia="Times New Roman" w:cstheme="minorHAnsi"/>
+          <w:color w:val="000000"/>
+          <w:sz w:val="28"/>
+          <w:szCs w:val="28"/>
+        </w:rPr>
+        <w:t>,</w:t>
       </w:r>
     </w:p>
     <w:p>
@@ -2980,6 +3298,7 @@
           <w:szCs w:val="28"/>
         </w:rPr>
       </w:pPr>
+      <w:proofErr w:type="spellStart"/>
       <w:r>
         <w:rPr>
           <w:rFonts w:eastAsia="Times New Roman" w:cstheme="minorHAnsi"/>
@@ -2989,6 +3308,7 @@
         </w:rPr>
         <w:t>ProductStock</w:t>
       </w:r>
+      <w:proofErr w:type="spellEnd"/>
     </w:p>
     <w:p>
       <w:pPr>
@@ -3025,6 +3345,7 @@
           <w:szCs w:val="28"/>
         </w:rPr>
       </w:pPr>
+      <w:proofErr w:type="spellStart"/>
       <w:r>
         <w:rPr>
           <w:rFonts w:eastAsia="Times New Roman" w:cstheme="minorHAnsi"/>
@@ -3033,7 +3354,17 @@
           <w:szCs w:val="28"/>
         </w:rPr>
         <w:lastRenderedPageBreak/>
-        <w:t>Table_Orders: Customer ordered products, status and delivery information is stored in this table. </w:t>
+        <w:t>Table_Orders</w:t>
+      </w:r>
+      <w:proofErr w:type="spellEnd"/>
+      <w:r>
+        <w:rPr>
+          <w:rFonts w:eastAsia="Times New Roman" w:cstheme="minorHAnsi"/>
+          <w:color w:val="000000"/>
+          <w:sz w:val="28"/>
+          <w:szCs w:val="28"/>
+        </w:rPr>
+        <w:t>: Customer ordered products, status and delivery information is stored in this table. </w:t>
       </w:r>
     </w:p>
     <w:p>
@@ -3047,14 +3378,25 @@
           <w:szCs w:val="28"/>
         </w:rPr>
       </w:pPr>
-      <w:r>
-        <w:rPr>
-          <w:rFonts w:eastAsia="Times New Roman" w:cstheme="minorHAnsi"/>
-          <w:color w:val="000000"/>
-          <w:sz w:val="28"/>
-          <w:szCs w:val="28"/>
-        </w:rPr>
-        <w:t>OrderID, </w:t>
+      <w:proofErr w:type="spellStart"/>
+      <w:r>
+        <w:rPr>
+          <w:rFonts w:eastAsia="Times New Roman" w:cstheme="minorHAnsi"/>
+          <w:color w:val="000000"/>
+          <w:sz w:val="28"/>
+          <w:szCs w:val="28"/>
+        </w:rPr>
+        <w:t>OrderID</w:t>
+      </w:r>
+      <w:proofErr w:type="spellEnd"/>
+      <w:r>
+        <w:rPr>
+          <w:rFonts w:eastAsia="Times New Roman" w:cstheme="minorHAnsi"/>
+          <w:color w:val="000000"/>
+          <w:sz w:val="28"/>
+          <w:szCs w:val="28"/>
+        </w:rPr>
+        <w:t>, </w:t>
       </w:r>
     </w:p>
     <w:p>
@@ -3089,14 +3431,25 @@
           <w:szCs w:val="28"/>
         </w:rPr>
       </w:pPr>
-      <w:r>
-        <w:rPr>
-          <w:rFonts w:eastAsia="Times New Roman" w:cstheme="minorHAnsi"/>
-          <w:color w:val="000000"/>
-          <w:sz w:val="28"/>
-          <w:szCs w:val="28"/>
-        </w:rPr>
-        <w:t>OrderShipAddress,</w:t>
+      <w:proofErr w:type="spellStart"/>
+      <w:r>
+        <w:rPr>
+          <w:rFonts w:eastAsia="Times New Roman" w:cstheme="minorHAnsi"/>
+          <w:color w:val="000000"/>
+          <w:sz w:val="28"/>
+          <w:szCs w:val="28"/>
+        </w:rPr>
+        <w:t>OrderShipAddress</w:t>
+      </w:r>
+      <w:proofErr w:type="spellEnd"/>
+      <w:r>
+        <w:rPr>
+          <w:rFonts w:eastAsia="Times New Roman" w:cstheme="minorHAnsi"/>
+          <w:color w:val="000000"/>
+          <w:sz w:val="28"/>
+          <w:szCs w:val="28"/>
+        </w:rPr>
+        <w:t>,</w:t>
       </w:r>
     </w:p>
     <w:p>
@@ -3110,14 +3463,25 @@
           <w:szCs w:val="28"/>
         </w:rPr>
       </w:pPr>
-      <w:r>
-        <w:rPr>
-          <w:rFonts w:eastAsia="Times New Roman" w:cstheme="minorHAnsi"/>
-          <w:color w:val="000000"/>
-          <w:sz w:val="28"/>
-          <w:szCs w:val="28"/>
-        </w:rPr>
-        <w:t>OrderCity,</w:t>
+      <w:proofErr w:type="spellStart"/>
+      <w:r>
+        <w:rPr>
+          <w:rFonts w:eastAsia="Times New Roman" w:cstheme="minorHAnsi"/>
+          <w:color w:val="000000"/>
+          <w:sz w:val="28"/>
+          <w:szCs w:val="28"/>
+        </w:rPr>
+        <w:t>OrderCity</w:t>
+      </w:r>
+      <w:proofErr w:type="spellEnd"/>
+      <w:r>
+        <w:rPr>
+          <w:rFonts w:eastAsia="Times New Roman" w:cstheme="minorHAnsi"/>
+          <w:color w:val="000000"/>
+          <w:sz w:val="28"/>
+          <w:szCs w:val="28"/>
+        </w:rPr>
+        <w:t>,</w:t>
       </w:r>
     </w:p>
     <w:p>
@@ -3131,14 +3495,25 @@
           <w:szCs w:val="28"/>
         </w:rPr>
       </w:pPr>
-      <w:r>
-        <w:rPr>
-          <w:rFonts w:eastAsia="Times New Roman" w:cstheme="minorHAnsi"/>
-          <w:color w:val="000000"/>
-          <w:sz w:val="28"/>
-          <w:szCs w:val="28"/>
-        </w:rPr>
-        <w:t>OrderState,</w:t>
+      <w:proofErr w:type="spellStart"/>
+      <w:r>
+        <w:rPr>
+          <w:rFonts w:eastAsia="Times New Roman" w:cstheme="minorHAnsi"/>
+          <w:color w:val="000000"/>
+          <w:sz w:val="28"/>
+          <w:szCs w:val="28"/>
+        </w:rPr>
+        <w:t>OrderState</w:t>
+      </w:r>
+      <w:proofErr w:type="spellEnd"/>
+      <w:r>
+        <w:rPr>
+          <w:rFonts w:eastAsia="Times New Roman" w:cstheme="minorHAnsi"/>
+          <w:color w:val="000000"/>
+          <w:sz w:val="28"/>
+          <w:szCs w:val="28"/>
+        </w:rPr>
+        <w:t>,</w:t>
       </w:r>
     </w:p>
     <w:p>
@@ -3152,14 +3527,25 @@
           <w:szCs w:val="28"/>
         </w:rPr>
       </w:pPr>
-      <w:r>
-        <w:rPr>
-          <w:rFonts w:eastAsia="Times New Roman" w:cstheme="minorHAnsi"/>
-          <w:color w:val="000000"/>
-          <w:sz w:val="28"/>
-          <w:szCs w:val="28"/>
-        </w:rPr>
-        <w:t>OrderZip,</w:t>
+      <w:proofErr w:type="spellStart"/>
+      <w:r>
+        <w:rPr>
+          <w:rFonts w:eastAsia="Times New Roman" w:cstheme="minorHAnsi"/>
+          <w:color w:val="000000"/>
+          <w:sz w:val="28"/>
+          <w:szCs w:val="28"/>
+        </w:rPr>
+        <w:t>OrderZip</w:t>
+      </w:r>
+      <w:proofErr w:type="spellEnd"/>
+      <w:r>
+        <w:rPr>
+          <w:rFonts w:eastAsia="Times New Roman" w:cstheme="minorHAnsi"/>
+          <w:color w:val="000000"/>
+          <w:sz w:val="28"/>
+          <w:szCs w:val="28"/>
+        </w:rPr>
+        <w:t>,</w:t>
       </w:r>
     </w:p>
     <w:p>
@@ -3173,14 +3559,25 @@
           <w:szCs w:val="28"/>
         </w:rPr>
       </w:pPr>
-      <w:r>
-        <w:rPr>
-          <w:rFonts w:eastAsia="Times New Roman" w:cstheme="minorHAnsi"/>
-          <w:color w:val="000000"/>
-          <w:sz w:val="28"/>
-          <w:szCs w:val="28"/>
-        </w:rPr>
-        <w:t>OrderCountry,</w:t>
+      <w:proofErr w:type="spellStart"/>
+      <w:r>
+        <w:rPr>
+          <w:rFonts w:eastAsia="Times New Roman" w:cstheme="minorHAnsi"/>
+          <w:color w:val="000000"/>
+          <w:sz w:val="28"/>
+          <w:szCs w:val="28"/>
+        </w:rPr>
+        <w:t>OrderCountry</w:t>
+      </w:r>
+      <w:proofErr w:type="spellEnd"/>
+      <w:r>
+        <w:rPr>
+          <w:rFonts w:eastAsia="Times New Roman" w:cstheme="minorHAnsi"/>
+          <w:color w:val="000000"/>
+          <w:sz w:val="28"/>
+          <w:szCs w:val="28"/>
+        </w:rPr>
+        <w:t>,</w:t>
       </w:r>
     </w:p>
     <w:p>
@@ -3194,14 +3591,25 @@
           <w:szCs w:val="28"/>
         </w:rPr>
       </w:pPr>
-      <w:r>
-        <w:rPr>
-          <w:rFonts w:eastAsia="Times New Roman" w:cstheme="minorHAnsi"/>
-          <w:color w:val="000000"/>
-          <w:sz w:val="28"/>
-          <w:szCs w:val="28"/>
-        </w:rPr>
-        <w:t>OrderEmail,</w:t>
+      <w:proofErr w:type="spellStart"/>
+      <w:r>
+        <w:rPr>
+          <w:rFonts w:eastAsia="Times New Roman" w:cstheme="minorHAnsi"/>
+          <w:color w:val="000000"/>
+          <w:sz w:val="28"/>
+          <w:szCs w:val="28"/>
+        </w:rPr>
+        <w:t>OrderEmail</w:t>
+      </w:r>
+      <w:proofErr w:type="spellEnd"/>
+      <w:r>
+        <w:rPr>
+          <w:rFonts w:eastAsia="Times New Roman" w:cstheme="minorHAnsi"/>
+          <w:color w:val="000000"/>
+          <w:sz w:val="28"/>
+          <w:szCs w:val="28"/>
+        </w:rPr>
+        <w:t>,</w:t>
       </w:r>
     </w:p>
     <w:p>
@@ -3215,14 +3623,25 @@
           <w:szCs w:val="28"/>
         </w:rPr>
       </w:pPr>
-      <w:r>
-        <w:rPr>
-          <w:rFonts w:eastAsia="Times New Roman" w:cstheme="minorHAnsi"/>
-          <w:color w:val="000000"/>
-          <w:sz w:val="28"/>
-          <w:szCs w:val="28"/>
-        </w:rPr>
-        <w:t>OrderShippeddate,</w:t>
+      <w:proofErr w:type="spellStart"/>
+      <w:r>
+        <w:rPr>
+          <w:rFonts w:eastAsia="Times New Roman" w:cstheme="minorHAnsi"/>
+          <w:color w:val="000000"/>
+          <w:sz w:val="28"/>
+          <w:szCs w:val="28"/>
+        </w:rPr>
+        <w:t>OrderShippeddate</w:t>
+      </w:r>
+      <w:proofErr w:type="spellEnd"/>
+      <w:r>
+        <w:rPr>
+          <w:rFonts w:eastAsia="Times New Roman" w:cstheme="minorHAnsi"/>
+          <w:color w:val="000000"/>
+          <w:sz w:val="28"/>
+          <w:szCs w:val="28"/>
+        </w:rPr>
+        <w:t>,</w:t>
       </w:r>
     </w:p>
     <w:p>
@@ -3236,6 +3655,7 @@
           <w:szCs w:val="28"/>
         </w:rPr>
       </w:pPr>
+      <w:proofErr w:type="spellStart"/>
       <w:r>
         <w:rPr>
           <w:rFonts w:eastAsia="Times New Roman" w:cstheme="minorHAnsi"/>
@@ -3245,6 +3665,7 @@
         </w:rPr>
         <w:t>OrderTrackingNo</w:t>
       </w:r>
+      <w:proofErr w:type="spellEnd"/>
     </w:p>
     <w:p>
       <w:pPr>
@@ -3274,27 +3695,58 @@
           <w:sz w:val="28"/>
           <w:szCs w:val="28"/>
         </w:rPr>
-        <w:t>Apart from this, according to our “unique” (whatever we may decide) idea, the group can decide what else we can have. Eg-</w:t>
-      </w:r>
-    </w:p>
-    <w:p>
-      <w:pPr>
-        <w:spacing w:after="0" w:line="240" w:lineRule="auto"/>
-        <w:jc w:val="both"/>
-        <w:rPr>
-          <w:rFonts w:eastAsia="Times New Roman" w:cstheme="minorHAnsi"/>
-          <w:sz w:val="28"/>
-          <w:szCs w:val="28"/>
-        </w:rPr>
-      </w:pPr>
-      <w:r>
-        <w:rPr>
-          <w:rFonts w:eastAsia="Times New Roman" w:cstheme="minorHAnsi"/>
-          <w:color w:val="000000"/>
-          <w:sz w:val="28"/>
-          <w:szCs w:val="28"/>
-        </w:rPr>
-        <w:t>Table_BuyingHistory- which can have the following information</w:t>
+        <w:t xml:space="preserve">Apart from this, according to our “unique” (whatever we may decide) idea, the group can decide what else we can have. </w:t>
+      </w:r>
+      <w:proofErr w:type="spellStart"/>
+      <w:r>
+        <w:rPr>
+          <w:rFonts w:eastAsia="Times New Roman" w:cstheme="minorHAnsi"/>
+          <w:color w:val="000000"/>
+          <w:sz w:val="28"/>
+          <w:szCs w:val="28"/>
+        </w:rPr>
+        <w:t>Eg</w:t>
+      </w:r>
+      <w:proofErr w:type="spellEnd"/>
+      <w:r>
+        <w:rPr>
+          <w:rFonts w:eastAsia="Times New Roman" w:cstheme="minorHAnsi"/>
+          <w:color w:val="000000"/>
+          <w:sz w:val="28"/>
+          <w:szCs w:val="28"/>
+        </w:rPr>
+        <w:t>-</w:t>
+      </w:r>
+    </w:p>
+    <w:p>
+      <w:pPr>
+        <w:spacing w:after="0" w:line="240" w:lineRule="auto"/>
+        <w:jc w:val="both"/>
+        <w:rPr>
+          <w:rFonts w:eastAsia="Times New Roman" w:cstheme="minorHAnsi"/>
+          <w:sz w:val="28"/>
+          <w:szCs w:val="28"/>
+        </w:rPr>
+      </w:pPr>
+      <w:proofErr w:type="spellStart"/>
+      <w:r>
+        <w:rPr>
+          <w:rFonts w:eastAsia="Times New Roman" w:cstheme="minorHAnsi"/>
+          <w:color w:val="000000"/>
+          <w:sz w:val="28"/>
+          <w:szCs w:val="28"/>
+        </w:rPr>
+        <w:t>Table_BuyingHistory</w:t>
+      </w:r>
+      <w:proofErr w:type="spellEnd"/>
+      <w:r>
+        <w:rPr>
+          <w:rFonts w:eastAsia="Times New Roman" w:cstheme="minorHAnsi"/>
+          <w:color w:val="000000"/>
+          <w:sz w:val="28"/>
+          <w:szCs w:val="28"/>
+        </w:rPr>
+        <w:t>- which can have the following information</w:t>
       </w:r>
     </w:p>
     <w:p>
@@ -3378,19 +3830,31 @@
           <w:sz w:val="28"/>
           <w:szCs w:val="28"/>
         </w:rPr>
-        <w:t>Order intervals etc</w:t>
-      </w:r>
-    </w:p>
-    <w:p>
-      <w:pPr>
-        <w:spacing w:after="0" w:line="240" w:lineRule="auto"/>
-        <w:jc w:val="both"/>
-        <w:rPr>
-          <w:rFonts w:eastAsia="Times New Roman" w:cstheme="minorHAnsi"/>
-          <w:sz w:val="28"/>
-          <w:szCs w:val="28"/>
-        </w:rPr>
-      </w:pPr>
+        <w:t xml:space="preserve">Order intervals </w:t>
+      </w:r>
+      <w:proofErr w:type="spellStart"/>
+      <w:r>
+        <w:rPr>
+          <w:rFonts w:eastAsia="Times New Roman" w:cstheme="minorHAnsi"/>
+          <w:color w:val="000000"/>
+          <w:sz w:val="28"/>
+          <w:szCs w:val="28"/>
+        </w:rPr>
+        <w:t>etc</w:t>
+      </w:r>
+      <w:proofErr w:type="spellEnd"/>
+    </w:p>
+    <w:p>
+      <w:pPr>
+        <w:spacing w:after="0" w:line="240" w:lineRule="auto"/>
+        <w:jc w:val="both"/>
+        <w:rPr>
+          <w:rFonts w:eastAsia="Times New Roman" w:cstheme="minorHAnsi"/>
+          <w:sz w:val="28"/>
+          <w:szCs w:val="28"/>
+        </w:rPr>
+      </w:pPr>
+      <w:proofErr w:type="spellStart"/>
       <w:r>
         <w:rPr>
           <w:rFonts w:eastAsia="Times New Roman" w:cstheme="minorHAnsi"/>
@@ -3408,7 +3872,17 @@
           <w:sz w:val="28"/>
           <w:szCs w:val="28"/>
         </w:rPr>
-        <w:t>AbandonedProducts  -</w:t>
+        <w:t>AbandonedProducts</w:t>
+      </w:r>
+      <w:proofErr w:type="spellEnd"/>
+      <w:r>
+        <w:rPr>
+          <w:rFonts w:eastAsia="Times New Roman" w:cstheme="minorHAnsi"/>
+          <w:color w:val="000000"/>
+          <w:sz w:val="28"/>
+          <w:szCs w:val="28"/>
+        </w:rPr>
+        <w:t>  -</w:t>
       </w:r>
       <w:proofErr w:type="gramEnd"/>
       <w:r>
@@ -3522,6 +3996,7 @@
           <w:szCs w:val="28"/>
         </w:rPr>
       </w:pPr>
+      <w:proofErr w:type="spellStart"/>
       <w:r>
         <w:rPr>
           <w:rFonts w:eastAsia="Times New Roman" w:cstheme="minorHAnsi"/>
@@ -3531,25 +4006,66 @@
         </w:rPr>
         <w:t>Table_Wishlist</w:t>
       </w:r>
-    </w:p>
-    <w:p>
-      <w:pPr>
-        <w:spacing w:after="0" w:line="240" w:lineRule="auto"/>
-        <w:jc w:val="both"/>
-        <w:rPr>
-          <w:rFonts w:eastAsia="Times New Roman" w:cstheme="minorHAnsi"/>
-          <w:sz w:val="28"/>
-          <w:szCs w:val="28"/>
-        </w:rPr>
-      </w:pPr>
-      <w:r>
-        <w:rPr>
-          <w:rFonts w:eastAsia="Times New Roman" w:cstheme="minorHAnsi"/>
-          <w:color w:val="000000"/>
-          <w:sz w:val="28"/>
-          <w:szCs w:val="28"/>
-        </w:rPr>
-        <w:t>Can be a goldmine of insights for us. Studying wishlist will tell us about shopper aspirations and potential purchases. Shoppers can be notified whenever something in their wishlist does following-:</w:t>
+      <w:proofErr w:type="spellEnd"/>
+    </w:p>
+    <w:p>
+      <w:pPr>
+        <w:spacing w:after="0" w:line="240" w:lineRule="auto"/>
+        <w:jc w:val="both"/>
+        <w:rPr>
+          <w:rFonts w:eastAsia="Times New Roman" w:cstheme="minorHAnsi"/>
+          <w:sz w:val="28"/>
+          <w:szCs w:val="28"/>
+        </w:rPr>
+      </w:pPr>
+      <w:r>
+        <w:rPr>
+          <w:rFonts w:eastAsia="Times New Roman" w:cstheme="minorHAnsi"/>
+          <w:color w:val="000000"/>
+          <w:sz w:val="28"/>
+          <w:szCs w:val="28"/>
+        </w:rPr>
+        <w:t xml:space="preserve">Can be a goldmine of insights for us. Studying </w:t>
+      </w:r>
+      <w:proofErr w:type="spellStart"/>
+      <w:r>
+        <w:rPr>
+          <w:rFonts w:eastAsia="Times New Roman" w:cstheme="minorHAnsi"/>
+          <w:color w:val="000000"/>
+          <w:sz w:val="28"/>
+          <w:szCs w:val="28"/>
+        </w:rPr>
+        <w:t>wishlist</w:t>
+      </w:r>
+      <w:proofErr w:type="spellEnd"/>
+      <w:r>
+        <w:rPr>
+          <w:rFonts w:eastAsia="Times New Roman" w:cstheme="minorHAnsi"/>
+          <w:color w:val="000000"/>
+          <w:sz w:val="28"/>
+          <w:szCs w:val="28"/>
+        </w:rPr>
+        <w:t xml:space="preserve"> will tell us about shopper aspirations and potential purchases. Shoppers can be notified whenever something in their </w:t>
+      </w:r>
+      <w:proofErr w:type="spellStart"/>
+      <w:r>
+        <w:rPr>
+          <w:rFonts w:eastAsia="Times New Roman" w:cstheme="minorHAnsi"/>
+          <w:color w:val="000000"/>
+          <w:sz w:val="28"/>
+          <w:szCs w:val="28"/>
+        </w:rPr>
+        <w:t>wishlist</w:t>
+      </w:r>
+      <w:proofErr w:type="spellEnd"/>
+      <w:r>
+        <w:rPr>
+          <w:rFonts w:eastAsia="Times New Roman" w:cstheme="minorHAnsi"/>
+          <w:color w:val="000000"/>
+          <w:sz w:val="28"/>
+          <w:szCs w:val="28"/>
+        </w:rPr>
+        <w:t xml:space="preserve"> does following-:</w:t>
       </w:r>
     </w:p>
     <w:p>
@@ -3630,7 +4146,47 @@
           <w:sz w:val="28"/>
           <w:szCs w:val="28"/>
         </w:rPr>
-        <w:t>While hosting special sales, wishlist data can be highly valuable. So, we can make the effort to analyze wishlist data and plan surprises for registered users.</w:t>
+        <w:t xml:space="preserve">While hosting special sales, </w:t>
+      </w:r>
+      <w:proofErr w:type="spellStart"/>
+      <w:r>
+        <w:rPr>
+          <w:rFonts w:eastAsia="Times New Roman" w:cstheme="minorHAnsi"/>
+          <w:color w:val="000000"/>
+          <w:sz w:val="28"/>
+          <w:szCs w:val="28"/>
+        </w:rPr>
+        <w:t>wishlist</w:t>
+      </w:r>
+      <w:proofErr w:type="spellEnd"/>
+      <w:r>
+        <w:rPr>
+          <w:rFonts w:eastAsia="Times New Roman" w:cstheme="minorHAnsi"/>
+          <w:color w:val="000000"/>
+          <w:sz w:val="28"/>
+          <w:szCs w:val="28"/>
+        </w:rPr>
+        <w:t xml:space="preserve"> data can be highly valuable. So, we can make the effort to analyze </w:t>
+      </w:r>
+      <w:proofErr w:type="spellStart"/>
+      <w:r>
+        <w:rPr>
+          <w:rFonts w:eastAsia="Times New Roman" w:cstheme="minorHAnsi"/>
+          <w:color w:val="000000"/>
+          <w:sz w:val="28"/>
+          <w:szCs w:val="28"/>
+        </w:rPr>
+        <w:t>wishlist</w:t>
+      </w:r>
+      <w:proofErr w:type="spellEnd"/>
+      <w:r>
+        <w:rPr>
+          <w:rFonts w:eastAsia="Times New Roman" w:cstheme="minorHAnsi"/>
+          <w:color w:val="000000"/>
+          <w:sz w:val="28"/>
+          <w:szCs w:val="28"/>
+        </w:rPr>
+        <w:t xml:space="preserve"> data and plan surprises for registered users.</w:t>
       </w:r>
     </w:p>
     <w:p>
@@ -3663,6 +4219,7 @@
           <w:szCs w:val="28"/>
         </w:rPr>
       </w:pPr>
+      <w:proofErr w:type="spellStart"/>
       <w:r>
         <w:rPr>
           <w:rFonts w:eastAsia="Times New Roman" w:cstheme="minorHAnsi"/>
@@ -3672,6 +4229,7 @@
         </w:rPr>
         <w:t>Table_PageInsights</w:t>
       </w:r>
+      <w:proofErr w:type="spellEnd"/>
     </w:p>
     <w:p>
       <w:pPr>
@@ -3790,30 +4348,51 @@
           <w:sz w:val="28"/>
           <w:szCs w:val="28"/>
         </w:rPr>
-        <w:t>By gathering diverse set of page data, we might be be able to make amazing changes to improve our visitor experience.</w:t>
-      </w:r>
-    </w:p>
-    <w:p>
-      <w:pPr>
-        <w:spacing w:after="0" w:line="240" w:lineRule="auto"/>
-        <w:jc w:val="both"/>
-        <w:rPr>
-          <w:rFonts w:eastAsia="Times New Roman" w:cstheme="minorHAnsi"/>
-          <w:sz w:val="28"/>
-          <w:szCs w:val="28"/>
-        </w:rPr>
-      </w:pPr>
-    </w:p>
-    <w:p>
-      <w:pPr>
-        <w:spacing w:after="0" w:line="240" w:lineRule="auto"/>
-        <w:jc w:val="both"/>
-        <w:rPr>
-          <w:rFonts w:eastAsia="Times New Roman" w:cstheme="minorHAnsi"/>
-          <w:sz w:val="28"/>
-          <w:szCs w:val="28"/>
-        </w:rPr>
-      </w:pPr>
+        <w:t xml:space="preserve">By gathering diverse set of page data, we might be </w:t>
+      </w:r>
+      <w:proofErr w:type="spellStart"/>
+      <w:r>
+        <w:rPr>
+          <w:rFonts w:eastAsia="Times New Roman" w:cstheme="minorHAnsi"/>
+          <w:color w:val="000000"/>
+          <w:sz w:val="28"/>
+          <w:szCs w:val="28"/>
+        </w:rPr>
+        <w:t>be</w:t>
+      </w:r>
+      <w:proofErr w:type="spellEnd"/>
+      <w:r>
+        <w:rPr>
+          <w:rFonts w:eastAsia="Times New Roman" w:cstheme="minorHAnsi"/>
+          <w:color w:val="000000"/>
+          <w:sz w:val="28"/>
+          <w:szCs w:val="28"/>
+        </w:rPr>
+        <w:t xml:space="preserve"> able to make amazing changes to improve our visitor experience.</w:t>
+      </w:r>
+    </w:p>
+    <w:p>
+      <w:pPr>
+        <w:spacing w:after="0" w:line="240" w:lineRule="auto"/>
+        <w:jc w:val="both"/>
+        <w:rPr>
+          <w:rFonts w:eastAsia="Times New Roman" w:cstheme="minorHAnsi"/>
+          <w:sz w:val="28"/>
+          <w:szCs w:val="28"/>
+        </w:rPr>
+      </w:pPr>
+    </w:p>
+    <w:p>
+      <w:pPr>
+        <w:spacing w:after="0" w:line="240" w:lineRule="auto"/>
+        <w:jc w:val="both"/>
+        <w:rPr>
+          <w:rFonts w:eastAsia="Times New Roman" w:cstheme="minorHAnsi"/>
+          <w:sz w:val="28"/>
+          <w:szCs w:val="28"/>
+        </w:rPr>
+      </w:pPr>
+      <w:proofErr w:type="spellStart"/>
       <w:r>
         <w:rPr>
           <w:rFonts w:eastAsia="Times New Roman" w:cstheme="minorHAnsi"/>
@@ -3823,6 +4402,7 @@
         </w:rPr>
         <w:t>Table_UserProfiling</w:t>
       </w:r>
+      <w:proofErr w:type="spellEnd"/>
     </w:p>
     <w:p>
       <w:pPr>
@@ -3894,14 +4474,25 @@
           <w:szCs w:val="28"/>
         </w:rPr>
       </w:pPr>
-      <w:r>
-        <w:rPr>
-          <w:rFonts w:eastAsia="Times New Roman" w:cstheme="minorHAnsi"/>
-          <w:color w:val="000000"/>
-          <w:sz w:val="28"/>
-          <w:szCs w:val="28"/>
-        </w:rPr>
-        <w:t>Martial status</w:t>
+      <w:proofErr w:type="spellStart"/>
+      <w:r>
+        <w:rPr>
+          <w:rFonts w:eastAsia="Times New Roman" w:cstheme="minorHAnsi"/>
+          <w:color w:val="000000"/>
+          <w:sz w:val="28"/>
+          <w:szCs w:val="28"/>
+        </w:rPr>
+        <w:t>Martial</w:t>
+      </w:r>
+      <w:proofErr w:type="spellEnd"/>
+      <w:r>
+        <w:rPr>
+          <w:rFonts w:eastAsia="Times New Roman" w:cstheme="minorHAnsi"/>
+          <w:color w:val="000000"/>
+          <w:sz w:val="28"/>
+          <w:szCs w:val="28"/>
+        </w:rPr>
+        <w:t xml:space="preserve"> status</w:t>
       </w:r>
     </w:p>
     <w:p>
@@ -3965,6 +4556,7 @@
           <w:szCs w:val="28"/>
         </w:rPr>
       </w:pPr>
+      <w:proofErr w:type="spellStart"/>
       <w:r>
         <w:rPr>
           <w:rFonts w:eastAsia="Times New Roman" w:cstheme="minorHAnsi"/>
@@ -3974,6 +4566,7 @@
         </w:rPr>
         <w:t>Table_SiteSearch</w:t>
       </w:r>
+      <w:proofErr w:type="spellEnd"/>
     </w:p>
     <w:p>
       <w:pPr>
@@ -5106,7 +5699,47 @@
           <w:sz w:val="28"/>
           <w:szCs w:val="28"/>
         </w:rPr>
-        <w:t xml:space="preserve"> which is very successful there are amazon, alibaba and mediamarkt.</w:t>
+        <w:t xml:space="preserve"> which is very successful there are amazon, </w:t>
+      </w:r>
+      <w:proofErr w:type="spellStart"/>
+      <w:r>
+        <w:rPr>
+          <w:rFonts w:eastAsia="Times New Roman" w:cstheme="minorHAnsi"/>
+          <w:color w:val="000000"/>
+          <w:sz w:val="28"/>
+          <w:szCs w:val="28"/>
+        </w:rPr>
+        <w:t>alibaba</w:t>
+      </w:r>
+      <w:proofErr w:type="spellEnd"/>
+      <w:r>
+        <w:rPr>
+          <w:rFonts w:eastAsia="Times New Roman" w:cstheme="minorHAnsi"/>
+          <w:color w:val="000000"/>
+          <w:sz w:val="28"/>
+          <w:szCs w:val="28"/>
+        </w:rPr>
+        <w:t xml:space="preserve"> and </w:t>
+      </w:r>
+      <w:proofErr w:type="spellStart"/>
+      <w:r>
+        <w:rPr>
+          <w:rFonts w:eastAsia="Times New Roman" w:cstheme="minorHAnsi"/>
+          <w:color w:val="000000"/>
+          <w:sz w:val="28"/>
+          <w:szCs w:val="28"/>
+        </w:rPr>
+        <w:t>mediamarkt</w:t>
+      </w:r>
+      <w:proofErr w:type="spellEnd"/>
+      <w:r>
+        <w:rPr>
+          <w:rFonts w:eastAsia="Times New Roman" w:cstheme="minorHAnsi"/>
+          <w:color w:val="000000"/>
+          <w:sz w:val="28"/>
+          <w:szCs w:val="28"/>
+        </w:rPr>
+        <w:t>.</w:t>
       </w:r>
     </w:p>
     <w:p>
@@ -5255,8 +5888,21 @@
                 <w:sz w:val="28"/>
                 <w:szCs w:val="28"/>
               </w:rPr>
-              <w:t>Media Markt</w:t>
+              <w:t xml:space="preserve">Media </w:t>
             </w:r>
+            <w:proofErr w:type="spellStart"/>
+            <w:r>
+              <w:rPr>
+                <w:rFonts w:eastAsia="Times New Roman" w:cstheme="minorHAnsi"/>
+                <w:b/>
+                <w:bCs/>
+                <w:color w:val="000000"/>
+                <w:sz w:val="28"/>
+                <w:szCs w:val="28"/>
+              </w:rPr>
+              <w:t>Markt</w:t>
+            </w:r>
+            <w:proofErr w:type="spellEnd"/>
           </w:p>
         </w:tc>
         <w:tc>
@@ -6732,15 +7378,384 @@
     </w:p>
     <w:p>
       <w:pPr>
-        <w:jc w:val="both"/>
-        <w:rPr>
-          <w:rFonts w:cstheme="minorHAnsi"/>
-          <w:sz w:val="28"/>
-          <w:szCs w:val="28"/>
-        </w:rPr>
-      </w:pPr>
-      <w:bookmarkStart w:id="6" w:name="_GoBack"/>
+        <w:spacing w:after="0" w:line="240" w:lineRule="auto"/>
+        <w:jc w:val="both"/>
+        <w:rPr>
+          <w:rFonts w:eastAsia="Times New Roman" w:cstheme="minorHAnsi"/>
+          <w:color w:val="000000"/>
+          <w:sz w:val="28"/>
+          <w:szCs w:val="28"/>
+        </w:rPr>
+      </w:pPr>
+      <w:r>
+        <w:rPr>
+          <w:rFonts w:eastAsia="Times New Roman" w:cstheme="minorHAnsi"/>
+          <w:color w:val="000000"/>
+          <w:sz w:val="28"/>
+          <w:szCs w:val="28"/>
+        </w:rPr>
+        <w:t xml:space="preserve">The above table shows the list of planned features which makes our application standout among the competitors. </w:t>
+      </w:r>
+    </w:p>
+    <w:p>
+      <w:pPr>
+        <w:pStyle w:val="ListParagraph"/>
+        <w:numPr>
+          <w:ilvl w:val="0"/>
+          <w:numId w:val="12"/>
+        </w:numPr>
+        <w:spacing w:after="0" w:line="240" w:lineRule="auto"/>
+        <w:jc w:val="both"/>
+        <w:rPr>
+          <w:rFonts w:eastAsia="Times New Roman" w:cstheme="minorHAnsi"/>
+          <w:color w:val="000000"/>
+          <w:sz w:val="28"/>
+          <w:szCs w:val="28"/>
+        </w:rPr>
+      </w:pPr>
+      <w:r>
+        <w:rPr>
+          <w:rFonts w:eastAsia="Times New Roman" w:cstheme="minorHAnsi"/>
+          <w:color w:val="000000"/>
+          <w:sz w:val="28"/>
+          <w:szCs w:val="28"/>
+        </w:rPr>
+        <w:t xml:space="preserve">Product Suggestion: On the basis of pervious purchases, the </w:t>
+      </w:r>
+      <w:bookmarkStart w:id="6" w:name="OLE_LINK3"/>
+      <w:bookmarkStart w:id="7" w:name="OLE_LINK4"/>
+      <w:r>
+        <w:rPr>
+          <w:rFonts w:eastAsia="Times New Roman" w:cstheme="minorHAnsi"/>
+          <w:color w:val="000000"/>
+          <w:sz w:val="28"/>
+          <w:szCs w:val="28"/>
+        </w:rPr>
+        <w:t xml:space="preserve">buyers </w:t>
+      </w:r>
       <w:bookmarkEnd w:id="6"/>
+      <w:bookmarkEnd w:id="7"/>
+      <w:r>
+        <w:rPr>
+          <w:rFonts w:eastAsia="Times New Roman" w:cstheme="minorHAnsi"/>
+          <w:color w:val="000000"/>
+          <w:sz w:val="28"/>
+          <w:szCs w:val="28"/>
+        </w:rPr>
+        <w:t>will get product suggestion.</w:t>
+      </w:r>
+    </w:p>
+    <w:p>
+      <w:pPr>
+        <w:pStyle w:val="ListParagraph"/>
+        <w:numPr>
+          <w:ilvl w:val="0"/>
+          <w:numId w:val="12"/>
+        </w:numPr>
+        <w:spacing w:after="0" w:line="240" w:lineRule="auto"/>
+        <w:jc w:val="both"/>
+        <w:rPr>
+          <w:rFonts w:eastAsia="Times New Roman" w:cstheme="minorHAnsi"/>
+          <w:color w:val="000000"/>
+          <w:sz w:val="28"/>
+          <w:szCs w:val="28"/>
+        </w:rPr>
+      </w:pPr>
+      <w:r>
+        <w:rPr>
+          <w:rFonts w:eastAsia="Times New Roman" w:cstheme="minorHAnsi"/>
+          <w:color w:val="000000"/>
+          <w:sz w:val="28"/>
+          <w:szCs w:val="28"/>
+        </w:rPr>
+        <w:t>Search History: Buyers would be able to s</w:t>
+      </w:r>
+      <w:bookmarkStart w:id="8" w:name="_GoBack"/>
+      <w:bookmarkEnd w:id="8"/>
+      <w:r>
+        <w:rPr>
+          <w:rFonts w:eastAsia="Times New Roman" w:cstheme="minorHAnsi"/>
+          <w:color w:val="000000"/>
+          <w:sz w:val="28"/>
+          <w:szCs w:val="28"/>
+        </w:rPr>
+        <w:t>ee their past purchases on the application.</w:t>
+      </w:r>
+    </w:p>
+    <w:p>
+      <w:pPr>
+        <w:pStyle w:val="ListParagraph"/>
+        <w:numPr>
+          <w:ilvl w:val="0"/>
+          <w:numId w:val="12"/>
+        </w:numPr>
+        <w:spacing w:after="0" w:line="240" w:lineRule="auto"/>
+        <w:jc w:val="both"/>
+        <w:rPr>
+          <w:rFonts w:eastAsia="Times New Roman" w:cstheme="minorHAnsi"/>
+          <w:color w:val="000000"/>
+          <w:sz w:val="28"/>
+          <w:szCs w:val="28"/>
+        </w:rPr>
+      </w:pPr>
+      <w:r>
+        <w:rPr>
+          <w:rFonts w:eastAsia="Times New Roman" w:cstheme="minorHAnsi"/>
+          <w:color w:val="000000"/>
+          <w:sz w:val="28"/>
+          <w:szCs w:val="28"/>
+        </w:rPr>
+        <w:t>Product Review: Buyers will be able to write short reviews about the product they purchased.</w:t>
+      </w:r>
+    </w:p>
+    <w:p>
+      <w:pPr>
+        <w:pStyle w:val="ListParagraph"/>
+        <w:numPr>
+          <w:ilvl w:val="0"/>
+          <w:numId w:val="12"/>
+        </w:numPr>
+        <w:spacing w:after="0" w:line="240" w:lineRule="auto"/>
+        <w:jc w:val="both"/>
+        <w:rPr>
+          <w:rFonts w:eastAsia="Times New Roman" w:cstheme="minorHAnsi"/>
+          <w:color w:val="000000"/>
+          <w:sz w:val="28"/>
+          <w:szCs w:val="28"/>
+        </w:rPr>
+      </w:pPr>
+      <w:r>
+        <w:rPr>
+          <w:rFonts w:eastAsia="Times New Roman" w:cstheme="minorHAnsi"/>
+          <w:color w:val="000000"/>
+          <w:sz w:val="28"/>
+          <w:szCs w:val="28"/>
+        </w:rPr>
+        <w:t>Product wish list without registration</w:t>
+      </w:r>
+      <w:r>
+        <w:rPr>
+          <w:rFonts w:eastAsia="Times New Roman" w:cstheme="minorHAnsi"/>
+          <w:color w:val="000000"/>
+          <w:sz w:val="28"/>
+          <w:szCs w:val="28"/>
+        </w:rPr>
+        <w:t>: B</w:t>
+      </w:r>
+      <w:r>
+        <w:rPr>
+          <w:rFonts w:eastAsia="Times New Roman" w:cstheme="minorHAnsi"/>
+          <w:color w:val="000000"/>
+          <w:sz w:val="28"/>
+          <w:szCs w:val="28"/>
+        </w:rPr>
+        <w:t>uyers would be able to create a wish list of items without registering in the system.</w:t>
+      </w:r>
+    </w:p>
+    <w:p>
+      <w:pPr>
+        <w:pStyle w:val="ListParagraph"/>
+        <w:numPr>
+          <w:ilvl w:val="0"/>
+          <w:numId w:val="12"/>
+        </w:numPr>
+        <w:spacing w:after="0" w:line="240" w:lineRule="auto"/>
+        <w:jc w:val="both"/>
+        <w:rPr>
+          <w:rFonts w:eastAsia="Times New Roman" w:cstheme="minorHAnsi"/>
+          <w:color w:val="000000"/>
+          <w:sz w:val="28"/>
+          <w:szCs w:val="28"/>
+        </w:rPr>
+      </w:pPr>
+      <w:r>
+        <w:rPr>
+          <w:rFonts w:eastAsia="Times New Roman" w:cstheme="minorHAnsi"/>
+          <w:color w:val="000000"/>
+          <w:sz w:val="28"/>
+          <w:szCs w:val="28"/>
+        </w:rPr>
+        <w:t>Shop Together:</w:t>
+      </w:r>
+      <w:r>
+        <w:rPr>
+          <w:rFonts w:eastAsia="Times New Roman" w:cstheme="minorHAnsi"/>
+          <w:color w:val="000000"/>
+          <w:sz w:val="28"/>
+          <w:szCs w:val="28"/>
+        </w:rPr>
+        <w:t xml:space="preserve"> </w:t>
+      </w:r>
+      <w:r>
+        <w:rPr>
+          <w:rFonts w:eastAsia="Times New Roman" w:cstheme="minorHAnsi"/>
+          <w:color w:val="000000"/>
+          <w:sz w:val="28"/>
+          <w:szCs w:val="28"/>
+        </w:rPr>
+        <w:t>B</w:t>
+      </w:r>
+      <w:r>
+        <w:rPr>
+          <w:rFonts w:eastAsia="Times New Roman" w:cstheme="minorHAnsi"/>
+          <w:color w:val="000000"/>
+          <w:sz w:val="28"/>
+          <w:szCs w:val="28"/>
+        </w:rPr>
+        <w:t>uyers</w:t>
+      </w:r>
+      <w:r>
+        <w:rPr>
+          <w:rFonts w:eastAsia="Times New Roman" w:cstheme="minorHAnsi"/>
+          <w:color w:val="000000"/>
+          <w:sz w:val="28"/>
+          <w:szCs w:val="28"/>
+        </w:rPr>
+        <w:t xml:space="preserve"> can</w:t>
+      </w:r>
+      <w:r>
+        <w:rPr>
+          <w:rFonts w:eastAsia="Times New Roman" w:cstheme="minorHAnsi"/>
+          <w:color w:val="000000"/>
+          <w:sz w:val="28"/>
+          <w:szCs w:val="28"/>
+        </w:rPr>
+        <w:t> share the product which he/she wants to buy with their friends on the same platform</w:t>
+      </w:r>
+      <w:r>
+        <w:rPr>
+          <w:rFonts w:eastAsia="Times New Roman" w:cstheme="minorHAnsi"/>
+          <w:color w:val="000000"/>
+          <w:sz w:val="28"/>
+          <w:szCs w:val="28"/>
+        </w:rPr>
+        <w:t>.</w:t>
+      </w:r>
+    </w:p>
+    <w:p>
+      <w:pPr>
+        <w:pStyle w:val="ListParagraph"/>
+        <w:numPr>
+          <w:ilvl w:val="0"/>
+          <w:numId w:val="12"/>
+        </w:numPr>
+        <w:spacing w:after="0" w:line="240" w:lineRule="auto"/>
+        <w:jc w:val="both"/>
+        <w:rPr>
+          <w:rFonts w:eastAsia="Times New Roman" w:cstheme="minorHAnsi"/>
+          <w:color w:val="000000"/>
+          <w:sz w:val="28"/>
+          <w:szCs w:val="28"/>
+        </w:rPr>
+      </w:pPr>
+      <w:r>
+        <w:rPr>
+          <w:rFonts w:eastAsia="Times New Roman" w:cstheme="minorHAnsi"/>
+          <w:color w:val="000000"/>
+          <w:sz w:val="28"/>
+          <w:szCs w:val="28"/>
+        </w:rPr>
+        <w:t>Shopping Reward</w:t>
+      </w:r>
+      <w:r>
+        <w:rPr>
+          <w:rFonts w:eastAsia="Times New Roman" w:cstheme="minorHAnsi"/>
+          <w:color w:val="000000"/>
+          <w:sz w:val="28"/>
+          <w:szCs w:val="28"/>
+        </w:rPr>
+        <w:t>: B</w:t>
+      </w:r>
+      <w:r>
+        <w:rPr>
+          <w:rFonts w:eastAsia="Times New Roman" w:cstheme="minorHAnsi"/>
+          <w:color w:val="000000"/>
+          <w:sz w:val="28"/>
+          <w:szCs w:val="28"/>
+        </w:rPr>
+        <w:t>uyer</w:t>
+      </w:r>
+      <w:r>
+        <w:rPr>
+          <w:rFonts w:eastAsia="Times New Roman" w:cstheme="minorHAnsi"/>
+          <w:color w:val="000000"/>
+          <w:sz w:val="28"/>
+          <w:szCs w:val="28"/>
+        </w:rPr>
+        <w:t xml:space="preserve"> gets rewarded</w:t>
+      </w:r>
+      <w:r>
+        <w:rPr>
+          <w:rFonts w:eastAsia="Times New Roman" w:cstheme="minorHAnsi"/>
+          <w:color w:val="000000"/>
+          <w:sz w:val="28"/>
+          <w:szCs w:val="28"/>
+        </w:rPr>
+        <w:t xml:space="preserve"> on each purchase which can be used to get a discount after achieving a certain amount of reward.</w:t>
+      </w:r>
+    </w:p>
+    <w:p>
+      <w:pPr>
+        <w:pStyle w:val="ListParagraph"/>
+        <w:numPr>
+          <w:ilvl w:val="0"/>
+          <w:numId w:val="12"/>
+        </w:numPr>
+        <w:spacing w:after="0" w:line="240" w:lineRule="auto"/>
+        <w:jc w:val="both"/>
+        <w:rPr>
+          <w:rFonts w:eastAsia="Times New Roman" w:cstheme="minorHAnsi"/>
+          <w:color w:val="000000"/>
+          <w:sz w:val="28"/>
+          <w:szCs w:val="28"/>
+        </w:rPr>
+      </w:pPr>
+      <w:r>
+        <w:rPr>
+          <w:rFonts w:eastAsia="Times New Roman" w:cstheme="minorHAnsi"/>
+          <w:color w:val="000000"/>
+          <w:sz w:val="28"/>
+          <w:szCs w:val="28"/>
+        </w:rPr>
+        <w:t>Abandoned product discount</w:t>
+      </w:r>
+      <w:r>
+        <w:rPr>
+          <w:rFonts w:eastAsia="Times New Roman" w:cstheme="minorHAnsi"/>
+          <w:color w:val="000000"/>
+          <w:sz w:val="28"/>
+          <w:szCs w:val="28"/>
+        </w:rPr>
+        <w:t xml:space="preserve">: Buyer gets </w:t>
+      </w:r>
+      <w:r>
+        <w:rPr>
+          <w:rFonts w:eastAsia="Times New Roman" w:cstheme="minorHAnsi"/>
+          <w:color w:val="000000"/>
+          <w:sz w:val="28"/>
+          <w:szCs w:val="28"/>
+        </w:rPr>
+        <w:t>discount notification for such product which has been forgotten in the cart for a long time when it gets discounted.</w:t>
+      </w:r>
+      <w:r>
+        <w:rPr>
+          <w:rFonts w:eastAsia="Times New Roman" w:cstheme="minorHAnsi"/>
+          <w:color w:val="000000"/>
+          <w:sz w:val="28"/>
+          <w:szCs w:val="28"/>
+        </w:rPr>
+        <w:t xml:space="preserve"> </w:t>
+      </w:r>
+    </w:p>
+    <w:p>
+      <w:pPr>
+        <w:jc w:val="both"/>
+        <w:rPr>
+          <w:rFonts w:cstheme="minorHAnsi"/>
+          <w:sz w:val="28"/>
+          <w:szCs w:val="28"/>
+        </w:rPr>
+      </w:pPr>
     </w:p>
     <w:p>
       <w:pPr>
@@ -6895,6 +7910,7 @@
           <w:sz w:val="28"/>
           <w:szCs w:val="28"/>
         </w:rPr>
+        <w:lastRenderedPageBreak/>
         <w:t>Operating system</w:t>
       </w:r>
       <w:r>
@@ -7279,8 +8295,18 @@
                 <w:sz w:val="28"/>
                 <w:szCs w:val="28"/>
               </w:rPr>
-              <w:t>Dan Jalba</w:t>
+              <w:t xml:space="preserve">Dan </w:t>
             </w:r>
+            <w:proofErr w:type="spellStart"/>
+            <w:r>
+              <w:rPr>
+                <w:rFonts w:cstheme="minorHAnsi"/>
+                <w:sz w:val="28"/>
+                <w:szCs w:val="28"/>
+              </w:rPr>
+              <w:t>Jalba</w:t>
+            </w:r>
+            <w:proofErr w:type="spellEnd"/>
           </w:p>
         </w:tc>
         <w:tc>
@@ -7337,14 +8363,34 @@
                 <w:szCs w:val="28"/>
               </w:rPr>
             </w:pPr>
+            <w:proofErr w:type="spellStart"/>
             <w:r>
               <w:rPr>
                 <w:rFonts w:cstheme="minorHAnsi"/>
                 <w:sz w:val="28"/>
                 <w:szCs w:val="28"/>
               </w:rPr>
-              <w:t>Asmita Upreti</w:t>
+              <w:t>Asmita</w:t>
             </w:r>
+            <w:proofErr w:type="spellEnd"/>
+            <w:r>
+              <w:rPr>
+                <w:rFonts w:cstheme="minorHAnsi"/>
+                <w:sz w:val="28"/>
+                <w:szCs w:val="28"/>
+              </w:rPr>
+              <w:t xml:space="preserve"> </w:t>
+            </w:r>
+            <w:proofErr w:type="spellStart"/>
+            <w:r>
+              <w:rPr>
+                <w:rFonts w:cstheme="minorHAnsi"/>
+                <w:sz w:val="28"/>
+                <w:szCs w:val="28"/>
+              </w:rPr>
+              <w:t>Upreti</w:t>
+            </w:r>
+            <w:proofErr w:type="spellEnd"/>
           </w:p>
         </w:tc>
         <w:tc>
@@ -7407,7 +8453,6 @@
                 <w:sz w:val="28"/>
                 <w:szCs w:val="28"/>
               </w:rPr>
-              <w:lastRenderedPageBreak/>
               <w:t>Kumkum Rajput</w:t>
             </w:r>
           </w:p>
@@ -7472,8 +8517,18 @@
                 <w:sz w:val="28"/>
                 <w:szCs w:val="28"/>
               </w:rPr>
-              <w:t>Nikhil Yaadav</w:t>
+              <w:t xml:space="preserve">Nikhil </w:t>
             </w:r>
+            <w:proofErr w:type="spellStart"/>
+            <w:r>
+              <w:rPr>
+                <w:rFonts w:cstheme="minorHAnsi"/>
+                <w:sz w:val="28"/>
+                <w:szCs w:val="28"/>
+              </w:rPr>
+              <w:t>Yaadav</w:t>
+            </w:r>
+            <w:proofErr w:type="spellEnd"/>
           </w:p>
         </w:tc>
         <w:tc>
@@ -7840,6 +8895,7 @@
           <w:sz w:val="28"/>
           <w:szCs w:val="28"/>
         </w:rPr>
+        <w:lastRenderedPageBreak/>
         <w:t>Team ready and able to use the chosen back and front-end frameworks and those who need to learn are working on learning and practicing</w:t>
       </w:r>
       <w:r>
@@ -10056,7 +11112,7 @@
 </file>
 
 <file path=customXml/itemProps1.xml><?xml version="1.0" encoding="utf-8"?>
-<ds:datastoreItem xmlns:ds="http://schemas.openxmlformats.org/officeDocument/2006/customXml" ds:itemID="{457EF831-FF4C-BA4A-AE46-BB57D0B2CD79}">
+<ds:datastoreItem xmlns:ds="http://schemas.openxmlformats.org/officeDocument/2006/customXml" ds:itemID="{DB21A89B-A1FF-BA44-A606-29548DDFE8EA}">
   <ds:schemaRefs>
     <ds:schemaRef ds:uri="http://schemas.openxmlformats.org/officeDocument/2006/bibliography"/>
   </ds:schemaRefs>

</xml_diff>